<commit_message>
getting everything in line and ready for proposal meeting on 8-28-24! lets do it!
</commit_message>
<xml_diff>
--- a/Dissertation Proposal/Restructure process/Dissertation Proposal Section Drafts/Combined final draft elements/Dissertation draft w appendix_WIP.docx
+++ b/Dissertation Proposal/Restructure process/Dissertation Proposal Section Drafts/Combined final draft elements/Dissertation draft w appendix_WIP.docx
@@ -5,6 +5,14 @@
     <w:bookmarkStart w:id="0" w:name="_Toc151474567" w:displacedByCustomXml="next"/>
     <w:sdt>
       <w:sdtPr>
+        <w:rPr>
+          <w:rFonts w:asciiTheme="minorHAnsi" w:eastAsiaTheme="minorHAnsi" w:hAnsiTheme="minorHAnsi" w:cstheme="minorBidi"/>
+          <w:color w:val="auto"/>
+          <w:kern w:val="2"/>
+          <w:sz w:val="24"/>
+          <w:szCs w:val="22"/>
+          <w14:ligatures w14:val="standardContextual"/>
+        </w:rPr>
         <w:id w:val="671381905"/>
         <w:docPartObj>
           <w:docPartGallery w:val="Table of Contents"/>
@@ -13,15 +21,9 @@
       </w:sdtPr>
       <w:sdtEndPr>
         <w:rPr>
-          <w:rFonts w:asciiTheme="minorHAnsi" w:eastAsiaTheme="minorHAnsi" w:hAnsiTheme="minorHAnsi" w:cstheme="minorBidi"/>
           <w:b/>
           <w:bCs/>
           <w:noProof/>
-          <w:color w:val="auto"/>
-          <w:kern w:val="2"/>
-          <w:sz w:val="24"/>
-          <w:szCs w:val="22"/>
-          <w14:ligatures w14:val="standardContextual"/>
         </w:rPr>
       </w:sdtEndPr>
       <w:sdtContent>
@@ -4071,23 +4073,7 @@
         <w:ind w:firstLine="720"/>
       </w:pPr>
       <w:r>
-        <w:t xml:space="preserve">The broader literature of attitude formation directly informs the process of belief change. Historically, attitude formation was one of the cornerstones of early psychological research, originating with Thomas &amp; Znaniecki (1918) and Jung (1923). Attitudes represent an evaluative integration of cognition and affect in relation to a ‘subject’, which can be an object, person, or an abstract idea (Crano and </w:t>
-      </w:r>
-      <w:proofErr w:type="spellStart"/>
-      <w:r>
-        <w:t>Prislin</w:t>
-      </w:r>
-      <w:proofErr w:type="spellEnd"/>
-      <w:r>
-        <w:t xml:space="preserve"> 2006; Albarracin and </w:t>
-      </w:r>
-      <w:proofErr w:type="spellStart"/>
-      <w:r>
-        <w:t>Shavitt</w:t>
-      </w:r>
-      <w:proofErr w:type="spellEnd"/>
-      <w:r>
-        <w:t>, 2018). Prior literature theorized that attitude was a fixed memory, preserved in amber until recollection was necessary; Another alternative perspective was that attitudes were constructed ‘in-the-moment’, based on ephemera, such as individual mood or outside temperature (Schuldt et al., 2011). Contemporary research however indicates that attitudes are in fact a composite of both elements, the structure of which allows attitudes to both maintain consistency and flexibility, as appropriate (Albarracin et al., 2005).</w:t>
+        <w:t>The broader literature of attitude formation directly informs the process of belief change. Historically, attitude formation was one of the cornerstones of early psychological research, originating with Thomas &amp; Znaniecki (1918) and Jung (1923). Attitudes represent an evaluative integration of cognition and affect in relation to a ‘subject’, which can be an object, person, or an abstract idea (Crano and Prislin 2006; Albarracin and Shavitt, 2018). Prior literature theorized that attitude was a fixed memory, preserved in amber until recollection was necessary; Another alternative perspective was that attitudes were constructed ‘in-the-moment’, based on ephemera, such as individual mood or outside temperature (Schuldt et al., 2011). Contemporary research however indicates that attitudes are in fact a composite of both elements, the structure of which allows attitudes to both maintain consistency and flexibility, as appropriate (Albarracin et al., 2005).</w:t>
       </w:r>
     </w:p>
     <w:p>
@@ -4106,15 +4092,7 @@
       </w:r>
       <w:r>
         <w:lastRenderedPageBreak/>
-        <w:t xml:space="preserve">attitude are both popular and effective for measuring attitudes that people are willing and able to accurately report (Himmelfarb, 1993; Greenwald &amp; Banaji, 1995). However, many attitudes exist in which motivated response bias precludes explicit measurement; the Implicit Association Test (IAT) developed by Greenwald and colleagues (1998) directly addresses these issues. The core principle of the IAT assumes that attitudinal evaluation by a subject will manifest itself as differential response time, ostensibly representing a ‘true’ measure of attitude unrelated to social desirability or conscious awareness. As measurement has improved, contemporary research finds that attitude support is bipolar, and not two ends of a single continuum; Information processing is more effortful at high levels of ambivalence, as compared to strong love or strong hate (Van </w:t>
-      </w:r>
-      <w:proofErr w:type="spellStart"/>
-      <w:r>
-        <w:t>Harreveld</w:t>
-      </w:r>
-      <w:proofErr w:type="spellEnd"/>
-      <w:r>
-        <w:t xml:space="preserve"> et al., 2004). Furthermore, accurate measure of attitudes necessitates awareness that attitudes are multifaceted, with attitude importance, attitude accessibility, attitude commitment, and attitude certainty all separate elements that are jointly evaluated to assess the broader concept of ‘attitude strength’ (Bizer &amp; Krosnick 2001; Holland et al., 2003).</w:t>
+        <w:t>attitude are both popular and effective for measuring attitudes that people are willing and able to accurately report (Himmelfarb, 1993; Greenwald &amp; Banaji, 1995). However, many attitudes exist in which motivated response bias precludes explicit measurement; the Implicit Association Test (IAT) developed by Greenwald and colleagues (1998) directly addresses these issues. The core principle of the IAT assumes that attitudinal evaluation by a subject will manifest itself as differential response time, ostensibly representing a ‘true’ measure of attitude unrelated to social desirability or conscious awareness. As measurement has improved, contemporary research finds that attitude support is bipolar, and not two ends of a single continuum; Information processing is more effortful at high levels of ambivalence, as compared to strong love or strong hate (Van Harreveld et al., 2004). Furthermore, accurate measure of attitudes necessitates awareness that attitudes are multifaceted, with attitude importance, attitude accessibility, attitude commitment, and attitude certainty all separate elements that are jointly evaluated to assess the broader concept of ‘attitude strength’ (Bizer &amp; Krosnick 2001; Holland et al., 2003).</w:t>
       </w:r>
     </w:p>
     <w:p>
@@ -4139,15 +4117,7 @@
       </w:r>
       <w:r>
         <w:lastRenderedPageBreak/>
-        <w:t xml:space="preserve">Tversky, 1974), which posits that under conditions of low motivation or lack of ability, attitude judgements are based on heuristics and shortcuts (System 1 thinking, e.g., Mom’s always right!) and in conditions of high motivation and care, judgement is based on systematic assessment (System 2 thinking) of the information (Chen &amp; Chaiken 1999). Prior research indicates that attitude judgements based on System 2 thinking have significantly more confidence, while those based on System 1 thinking were less resistant to change and less stable (Petty &amp; Wegener 1999); Kassin &amp; </w:t>
-      </w:r>
-      <w:proofErr w:type="spellStart"/>
-      <w:r>
-        <w:t>Kiechel</w:t>
-      </w:r>
-      <w:proofErr w:type="spellEnd"/>
-      <w:r>
-        <w:t xml:space="preserve"> (1996) found that in a reaction time task relying either on system 1 or system 2 thinking, false accusations of negligence were convincing (e.g., the subject admitted that they did not ‘hit the button’ even if they did), but only when individuals were relying on System 1 thinking.</w:t>
+        <w:t>Tversky, 1974), which posits that under conditions of low motivation or lack of ability, attitude judgements are based on heuristics and shortcuts (System 1 thinking, e.g., Mom’s always right!) and in conditions of high motivation and care, judgement is based on systematic assessment (System 2 thinking) of the information (Chen &amp; Chaiken 1999). Prior research indicates that attitude judgements based on System 2 thinking have significantly more confidence, while those based on System 1 thinking were less resistant to change and less stable (Petty &amp; Wegener 1999); Kassin &amp; Kiechel (1996) found that in a reaction time task relying either on system 1 or system 2 thinking, false accusations of negligence were convincing (e.g., the subject admitted that they did not ‘hit the button’ even if they did), but only when individuals were relying on System 1 thinking.</w:t>
       </w:r>
     </w:p>
     <w:p>
@@ -4157,63 +4127,7 @@
       </w:pPr>
       <w:r>
         <w:tab/>
-        <w:t>An alternative model for attitude change labeled the ‘</w:t>
-      </w:r>
-      <w:proofErr w:type="spellStart"/>
-      <w:r>
-        <w:t>Unimodel</w:t>
-      </w:r>
-      <w:proofErr w:type="spellEnd"/>
-      <w:r>
-        <w:t xml:space="preserve">’ posited by </w:t>
-      </w:r>
-      <w:proofErr w:type="spellStart"/>
-      <w:r>
-        <w:t>Kruglanski</w:t>
-      </w:r>
-      <w:proofErr w:type="spellEnd"/>
-      <w:r>
-        <w:t xml:space="preserve"> and Thompson (1999) claims that both cues/heuristics and message argumentation are parts of a larger category of information, defined as ‘persuasive evidence’. Thus, the content of the information itself, and not the route of processing that is important. The </w:t>
-      </w:r>
-      <w:proofErr w:type="spellStart"/>
-      <w:r>
-        <w:t>Unimodel</w:t>
-      </w:r>
-      <w:proofErr w:type="spellEnd"/>
-      <w:r>
-        <w:t xml:space="preserve"> states that differing information contents (e.g., is this a heuristic, or a detailed argument?) are analogous to whipped cream in a can versus whipped cream in a tub; the distinctions between them are irrelevant insofar as it relates to how ‘persuasive evidence’ works to change minds. However, recent studies indicate that the </w:t>
-      </w:r>
-      <w:proofErr w:type="spellStart"/>
-      <w:r>
-        <w:t>Unimodel</w:t>
-      </w:r>
-      <w:proofErr w:type="spellEnd"/>
-      <w:r>
-        <w:t xml:space="preserve"> has not been shown to sufficiently explain attitude change beyond the dual process models (</w:t>
-      </w:r>
-      <w:proofErr w:type="spellStart"/>
-      <w:r>
-        <w:t>Hedhli</w:t>
-      </w:r>
-      <w:proofErr w:type="spellEnd"/>
-      <w:r>
-        <w:t xml:space="preserve">, 2022). The dual process model has been shown to be more predictive than a unimodal framework in several studies examining direct practical applications of advertising, retail experiences, and branding (Maheswaran, </w:t>
-      </w:r>
-      <w:proofErr w:type="spellStart"/>
-      <w:r>
-        <w:t>Mackie,and</w:t>
-      </w:r>
-      <w:proofErr w:type="spellEnd"/>
-      <w:r>
-        <w:t xml:space="preserve"> Chaiken 1992; Richard and </w:t>
-      </w:r>
-      <w:proofErr w:type="spellStart"/>
-      <w:r>
-        <w:t>Chebat</w:t>
-      </w:r>
-      <w:proofErr w:type="spellEnd"/>
-      <w:r>
-        <w:t xml:space="preserve"> 2016). This literature indicates that the source of the cue in </w:t>
+        <w:t xml:space="preserve">An alternative model for attitude change labeled the ‘Unimodel’ posited by Kruglanski and Thompson (1999) claims that both cues/heuristics and message argumentation are parts of a larger category of information, defined as ‘persuasive evidence’. Thus, the content of the information itself, and not the route of processing that is important. The Unimodel states that differing information contents (e.g., is this a heuristic, or a detailed argument?) are analogous to whipped cream in a can versus whipped cream in a tub; the distinctions between them are irrelevant insofar as it relates to how ‘persuasive evidence’ works to change minds. However, recent studies indicate that the Unimodel has not been shown to sufficiently explain attitude change beyond the dual process models (Hedhli, 2022). The dual process model has been shown to be more predictive than a unimodal framework in several studies examining direct practical applications of advertising, retail experiences, and branding (Maheswaran, Mackie,and Chaiken 1992; Richard and Chebat 2016). This literature indicates that the source of the cue in </w:t>
       </w:r>
       <w:r>
         <w:lastRenderedPageBreak/>
@@ -4236,15 +4150,7 @@
         <w:t>th</w:t>
       </w:r>
       <w:r>
-        <w:t xml:space="preserve"> graders in the 2010s as compared to prior decades (Twenge et al., 2016), or the “Obama Effect” from 1992-2008 wherein election surveys indicated that amongst white participants, belief in the intelligence and work ethic of Black Americans significantly increased (Welch &amp; </w:t>
-      </w:r>
-      <w:proofErr w:type="spellStart"/>
-      <w:r>
-        <w:t>Sigelman</w:t>
-      </w:r>
-      <w:proofErr w:type="spellEnd"/>
-      <w:r>
-        <w:t>, 2011). In general, attitude change can originate from social pressures (either individual peers or society more broadly) or from information describing the attitude object (persuasive, fact based, argumentation).</w:t>
+        <w:t xml:space="preserve"> graders in the 2010s as compared to prior decades (Twenge et al., 2016), or the “Obama Effect” from 1992-2008 wherein election surveys indicated that amongst white participants, belief in the intelligence and work ethic of Black Americans significantly increased (Welch &amp; Sigelman, 2011). In general, attitude change can originate from social pressures (either individual peers or society more broadly) or from information describing the attitude object (persuasive, fact based, argumentation).</w:t>
       </w:r>
     </w:p>
     <w:p>
@@ -4264,15 +4170,7 @@
         <w:ind w:firstLine="360"/>
       </w:pPr>
       <w:r>
-        <w:t xml:space="preserve">Social consensus directly relates to attitude formation and change in many ways. First and foremost, even if an individual does not intuitively hold a given attitude or belief, conforming to the majority opinion is extremely typical (Asch, 1956; Deutsch M, 1955). The effect of social consensus is also magnified under conditions of ambivalence; the experience of ambivalence itself motivates the search for corrective information, increasing susceptibility to social consensus (Hodson et al., 2001). Social consensus reliably impacts attitude formation and change in topics as broad as climate change, racial stereotyping, and weight discrimination (Goldberg, 2019; </w:t>
-      </w:r>
-      <w:proofErr w:type="spellStart"/>
-      <w:r>
-        <w:t>Stangor</w:t>
-      </w:r>
-      <w:proofErr w:type="spellEnd"/>
-      <w:r>
-        <w:t xml:space="preserve">, 2001; Farrow, 2009). Higher amounts of perceived social consensus are associated with greater agreement with the consensus opinion, which remains a strong </w:t>
+        <w:t xml:space="preserve">Social consensus directly relates to attitude formation and change in many ways. First and foremost, even if an individual does not intuitively hold a given attitude or belief, conforming to the majority opinion is extremely typical (Asch, 1956; Deutsch M, 1955). The effect of social consensus is also magnified under conditions of ambivalence; the experience of ambivalence itself motivates the search for corrective information, increasing susceptibility to social consensus (Hodson et al., 2001). Social consensus reliably impacts attitude formation and change in topics as broad as climate change, racial stereotyping, and weight discrimination (Goldberg, 2019; Stangor, 2001; Farrow, 2009). Higher amounts of perceived social consensus are associated with greater agreement with the consensus opinion, which remains a strong </w:t>
       </w:r>
       <w:r>
         <w:lastRenderedPageBreak/>
@@ -4422,35 +4320,7 @@
           <w:szCs w:val="24"/>
         </w:rPr>
         <w:lastRenderedPageBreak/>
-        <w:t xml:space="preserve">COVID-19 pandemic, healthcare professionals were forced to adopt utilitarian policies (e.g., mandatory vaccination, mandated isolation), which many found unacceptable. This has resulted in ‘moral injury’ arising from the conflict between individual deontological moral judgement and organization/country level utilitarian moral judgements (Akram, 2021). In the UK during the pandemic, the government traded off dignity and togetherness (a deontological value) for increased safety and reduced burden of disease (a utilitarian value), however, this resulted in significant ‘moral injury’ when doctors were forced to let patients die alone without seeing their families due to COVID-19 ‘no </w:t>
-      </w:r>
-      <w:proofErr w:type="spellStart"/>
-      <w:r>
-        <w:rPr>
-          <w:szCs w:val="24"/>
-        </w:rPr>
-        <w:t>vistors</w:t>
-      </w:r>
-      <w:proofErr w:type="spellEnd"/>
-      <w:r>
-        <w:rPr>
-          <w:szCs w:val="24"/>
-        </w:rPr>
-        <w:t xml:space="preserve"> allowed’ policies. In another context, arguments for the use of capital punishment are often based on deontological/utilitarian reasoning (</w:t>
-      </w:r>
-      <w:proofErr w:type="spellStart"/>
-      <w:r>
-        <w:rPr>
-          <w:szCs w:val="24"/>
-        </w:rPr>
-        <w:t>Steiker</w:t>
-      </w:r>
-      <w:proofErr w:type="spellEnd"/>
-      <w:r>
-        <w:rPr>
-          <w:szCs w:val="24"/>
-        </w:rPr>
-        <w:t>, 2006). A deontological argument would be that killing an innocent is never an acceptable trade-off, thus the death penalty is unacceptable. Alternatively, that if the death penalty can prevent—through incapacitation of the offender or general deterrence—the loss to murder of even one innocent life, then it is a morally justified (or even required) penal response (e.g., any numbers of killers should die, if it saves one innocent). Conversely, a utilitarian argument would be that since the death penalty is a waste of resource (monetary cost), it is morally unjust to use it.</w:t>
+        <w:t>COVID-19 pandemic, healthcare professionals were forced to adopt utilitarian policies (e.g., mandatory vaccination, mandated isolation), which many found unacceptable. This has resulted in ‘moral injury’ arising from the conflict between individual deontological moral judgement and organization/country level utilitarian moral judgements (Akram, 2021). In the UK during the pandemic, the government traded off dignity and togetherness (a deontological value) for increased safety and reduced burden of disease (a utilitarian value), however, this resulted in significant ‘moral injury’ when doctors were forced to let patients die alone without seeing their families due to COVID-19 ‘no vistors allowed’ policies. In another context, arguments for the use of capital punishment are often based on deontological/utilitarian reasoning (Steiker, 2006). A deontological argument would be that killing an innocent is never an acceptable trade-off, thus the death penalty is unacceptable. Alternatively, that if the death penalty can prevent—through incapacitation of the offender or general deterrence—the loss to murder of even one innocent life, then it is a morally justified (or even required) penal response (e.g., any numbers of killers should die, if it saves one innocent). Conversely, a utilitarian argument would be that since the death penalty is a waste of resource (monetary cost), it is morally unjust to use it.</w:t>
       </w:r>
     </w:p>
     <w:p>
@@ -4488,23 +4358,7 @@
       </w:r>
       <w:r>
         <w:lastRenderedPageBreak/>
-        <w:t xml:space="preserve">about a given attitude object, and beliefs rooted in moral conviction are perceived as objective and universal (Morgan &amp; </w:t>
-      </w:r>
-      <w:proofErr w:type="spellStart"/>
-      <w:r>
-        <w:t>Skitka</w:t>
-      </w:r>
-      <w:proofErr w:type="spellEnd"/>
-      <w:r>
-        <w:t>, 2020). In practice, this means that differing levels of moral conviction consistently predict how much an individual believes that their attitude about an issue is ‘objectively true’ and ‘universally applicable in all cases’. Conversely, beliefs with low levels of moral conviction are viewed as subjective preferences where legitimate disagreement is acceptable (</w:t>
-      </w:r>
-      <w:proofErr w:type="spellStart"/>
-      <w:r>
-        <w:t>Skitka</w:t>
-      </w:r>
-      <w:proofErr w:type="spellEnd"/>
-      <w:r>
-        <w:t>, 2010). An example of how this applies is that individuals make faster evaluations (as measured through the Implicit Association Test) about if a given behavior is universally right or wrong, when the behavior is first evaluated as ‘morally’ right or wrong, as compared to being pragmatically ‘good/bad’ or ‘pleasant/unpleasant’ (Van Bavel et al., 2012).</w:t>
+        <w:t>about a given attitude object, and beliefs rooted in moral conviction are perceived as objective and universal (Morgan &amp; Skitka, 2020). In practice, this means that differing levels of moral conviction consistently predict how much an individual believes that their attitude about an issue is ‘objectively true’ and ‘universally applicable in all cases’. Conversely, beliefs with low levels of moral conviction are viewed as subjective preferences where legitimate disagreement is acceptable (Skitka, 2010). An example of how this applies is that individuals make faster evaluations (as measured through the Implicit Association Test) about if a given behavior is universally right or wrong, when the behavior is first evaluated as ‘morally’ right or wrong, as compared to being pragmatically ‘good/bad’ or ‘pleasant/unpleasant’ (Van Bavel et al., 2012).</w:t>
       </w:r>
     </w:p>
     <w:p>
@@ -4526,23 +4380,7 @@
       </w:r>
       <w:r>
         <w:lastRenderedPageBreak/>
-        <w:t>object (e.g., recycling because you are environmentally conscious versus recycling to get some monetary compensation). Another important interaction between moral conviction and attitude change is the ‘inoculation’ of individuals against the effects of peer and authority influence. Individuals that feel strong moral conviction about a belief do so because of a ‘greater moral purpose’ underlying the structures of authority, rather than the authority themselves (Kohlberg 1976, Rest et al. 1999). For example, strength of moral conviction about physician-assisted suicide, instead of prior perceptions of supreme court legitimacy/fairness, predicted whether or not an individual believed a supreme court judgement about physician-assisted suicide was reasonable (</w:t>
-      </w:r>
-      <w:proofErr w:type="spellStart"/>
-      <w:r>
-        <w:t>Skitka</w:t>
-      </w:r>
-      <w:proofErr w:type="spellEnd"/>
-      <w:r>
-        <w:t>, 2009). In another case, levels of moral conviction predicted resistance to peer influence with regards to accepting the use of torture to deter terrorism (</w:t>
-      </w:r>
-      <w:proofErr w:type="spellStart"/>
-      <w:r>
-        <w:t>Aramovich</w:t>
-      </w:r>
-      <w:proofErr w:type="spellEnd"/>
-      <w:r>
-        <w:t>, 2012); people continue to uphold morally convicted viewpoints, even when explicitly challenged by peers or authorities.</w:t>
+        <w:t>object (e.g., recycling because you are environmentally conscious versus recycling to get some monetary compensation). Another important interaction between moral conviction and attitude change is the ‘inoculation’ of individuals against the effects of peer and authority influence. Individuals that feel strong moral conviction about a belief do so because of a ‘greater moral purpose’ underlying the structures of authority, rather than the authority themselves (Kohlberg 1976, Rest et al. 1999). For example, strength of moral conviction about physician-assisted suicide, instead of prior perceptions of supreme court legitimacy/fairness, predicted whether or not an individual believed a supreme court judgement about physician-assisted suicide was reasonable (Skitka, 2009). In another case, levels of moral conviction predicted resistance to peer influence with regards to accepting the use of torture to deter terrorism (Aramovich, 2012); people continue to uphold morally convicted viewpoints, even when explicitly challenged by peers or authorities.</w:t>
       </w:r>
     </w:p>
     <w:p>
@@ -4555,23 +4393,7 @@
       </w:r>
       <w:r>
         <w:lastRenderedPageBreak/>
-        <w:t>society (</w:t>
-      </w:r>
-      <w:proofErr w:type="spellStart"/>
-      <w:r>
-        <w:t>Kodapanakkal</w:t>
-      </w:r>
-      <w:proofErr w:type="spellEnd"/>
-      <w:r>
-        <w:t xml:space="preserve">, 2021; Clifford, 2017; Wisneski &amp; </w:t>
-      </w:r>
-      <w:proofErr w:type="spellStart"/>
-      <w:r>
-        <w:t>Skitka</w:t>
-      </w:r>
-      <w:proofErr w:type="spellEnd"/>
-      <w:r>
-        <w:t>, 2017). However, this evidence is somewhat mixed, as Clifford and colleagues (2017) were unable to reduce moral conviction on ‘food politics’ e.g., support for factory farming, genetically modified food, animal welfare)</w:t>
+        <w:t>society (Kodapanakkal, 2021; Clifford, 2017; Wisneski &amp; Skitka, 2017). However, this evidence is somewhat mixed, as Clifford and colleagues (2017) were unable to reduce moral conviction on ‘food politics’ e.g., support for factory farming, genetically modified food, animal welfare)</w:t>
       </w:r>
     </w:p>
     <w:p>
@@ -5144,27 +4966,7 @@
           <w:szCs w:val="24"/>
           <w14:ligatures w14:val="none"/>
         </w:rPr>
-        <w:t xml:space="preserve">Health literacy was measured using the Single Item Health Literacy Screener (SILS) developed by Morris, MacLean, Chew, and </w:t>
-      </w:r>
-      <w:proofErr w:type="spellStart"/>
-      <w:r>
-        <w:rPr>
-          <w:rFonts w:ascii="Calibri" w:eastAsia="Calibri" w:hAnsi="Calibri" w:cs="Times New Roman"/>
-          <w:kern w:val="0"/>
-          <w:szCs w:val="24"/>
-          <w14:ligatures w14:val="none"/>
-        </w:rPr>
-        <w:t>Littenberg</w:t>
-      </w:r>
-      <w:proofErr w:type="spellEnd"/>
-      <w:r>
-        <w:rPr>
-          <w:rFonts w:ascii="Calibri" w:eastAsia="Calibri" w:hAnsi="Calibri" w:cs="Times New Roman"/>
-          <w:kern w:val="0"/>
-          <w:szCs w:val="24"/>
-          <w14:ligatures w14:val="none"/>
-        </w:rPr>
-        <w:t xml:space="preserve"> (2006). Health literacy is measured by self-reported confidence with medical forms (e.g., “How confident are you filling out medical forms by yourself?”) using a 5-point Likert scale ranging from ‘Never’ (1) to ‘Always’ (5). We used two separate measures of numeracy. The Subjective Numeracy Scale (SNS) developed by Zikmund-Fisher, Smith, Ubel, and Fagerlin (2007) contains four items that measure cognitive abilities, e.g., “How good are you at working with fractions”), rated with 5-point Likert scales ranging from ‘Not at all good’ (1) to ‘Extremely good’ (5). An additional four items measure preference for numeric information, e.g., “When reading the newspaper, how helpful do you find tables and graphs that are parts of a story?”), rated with 5-point Likert scales such as ‘Not at all helpful’ (1) to ‘Extremely helpful’ (5). Objective numeracy was measured using a number line estimation task adapted from Sigler, Thompson, and Schneider (2011). This task consisted of placing fractions in the correct place on a number line. Participant placed 10 fractions on a number line that ranged 0-1 (e.g., 1/19, 1/7, 3/8, 11/14), and 10 fractions on a number line that ranged from 0-5 (e.g., 17/4, 9/2) Performance was calculated as the total percent absolute error accumulated across all fractions, defined as: (|Answer - Correct Answer|) / Numerical Range.</w:t>
+        <w:t>Health literacy was measured using the Single Item Health Literacy Screener (SILS) developed by Morris, MacLean, Chew, and Littenberg (2006). Health literacy is measured by self-reported confidence with medical forms (e.g., “How confident are you filling out medical forms by yourself?”) using a 5-point Likert scale ranging from ‘Never’ (1) to ‘Always’ (5). We used two separate measures of numeracy. The Subjective Numeracy Scale (SNS) developed by Zikmund-Fisher, Smith, Ubel, and Fagerlin (2007) contains four items that measure cognitive abilities, e.g., “How good are you at working with fractions”), rated with 5-point Likert scales ranging from ‘Not at all good’ (1) to ‘Extremely good’ (5). An additional four items measure preference for numeric information, e.g., “When reading the newspaper, how helpful do you find tables and graphs that are parts of a story?”), rated with 5-point Likert scales such as ‘Not at all helpful’ (1) to ‘Extremely helpful’ (5). Objective numeracy was measured using a number line estimation task adapted from Sigler, Thompson, and Schneider (2011). This task consisted of placing fractions in the correct place on a number line. Participant placed 10 fractions on a number line that ranged 0-1 (e.g., 1/19, 1/7, 3/8, 11/14), and 10 fractions on a number line that ranged from 0-5 (e.g., 17/4, 9/2) Performance was calculated as the total percent absolute error accumulated across all fractions, defined as: (|Answer - Correct Answer|) / Numerical Range.</w:t>
       </w:r>
     </w:p>
     <w:p>
@@ -5215,39 +5017,7 @@
           <w:rFonts w:ascii="Calibri" w:eastAsia="Calibri" w:hAnsi="Calibri" w:cs="Times New Roman"/>
           <w:szCs w:val="24"/>
         </w:rPr>
-        <w:t xml:space="preserve">A minimum sample of 158 participants was needed to achieve 95% power for a linear multiple regression with the following parameters: ANOVA, repeated measures, between factors, an effect size of .25, an alpha of .05, two groups, two measurements, and .5 correlation among repeated measures. Power was determined a-priori using G-power 3.1.9.7 (Faul, </w:t>
-      </w:r>
-      <w:proofErr w:type="spellStart"/>
-      <w:r>
-        <w:rPr>
-          <w:rFonts w:ascii="Calibri" w:eastAsia="Calibri" w:hAnsi="Calibri" w:cs="Times New Roman"/>
-          <w:szCs w:val="24"/>
-        </w:rPr>
-        <w:t>Erdfelder</w:t>
-      </w:r>
-      <w:proofErr w:type="spellEnd"/>
-      <w:r>
-        <w:rPr>
-          <w:rFonts w:ascii="Calibri" w:eastAsia="Calibri" w:hAnsi="Calibri" w:cs="Times New Roman"/>
-          <w:szCs w:val="24"/>
-        </w:rPr>
-        <w:t xml:space="preserve">, Lang, and Buchner, 2007; Faul, </w:t>
-      </w:r>
-      <w:proofErr w:type="spellStart"/>
-      <w:r>
-        <w:rPr>
-          <w:rFonts w:ascii="Calibri" w:eastAsia="Calibri" w:hAnsi="Calibri" w:cs="Times New Roman"/>
-          <w:szCs w:val="24"/>
-        </w:rPr>
-        <w:t>Erdfelder</w:t>
-      </w:r>
-      <w:proofErr w:type="spellEnd"/>
-      <w:r>
-        <w:rPr>
-          <w:rFonts w:ascii="Calibri" w:eastAsia="Calibri" w:hAnsi="Calibri" w:cs="Times New Roman"/>
-          <w:szCs w:val="24"/>
-        </w:rPr>
-        <w:t>, Buchner, and Lang, 2009). The four highly polarized beliefs that were surveyed were all treated as continuous variables. We examined the effects of experimental condition (high or low social consensus) and individual differences (deontological and utilitarian orientation, health literacy, multiple measures of numeracy) on our outcome measure. We examined the main effect, as well as interactions between deontology and utilitarianism with our experimental conditions for our predictors. All tests were conducted in R and considered statistically significant when P &lt;.05.</w:t>
+        <w:t>A minimum sample of 158 participants was needed to achieve 95% power for a linear multiple regression with the following parameters: ANOVA, repeated measures, between factors, an effect size of .25, an alpha of .05, two groups, two measurements, and .5 correlation among repeated measures. Power was determined a-priori using G-power 3.1.9.7 (Faul, Erdfelder, Lang, and Buchner, 2007; Faul, Erdfelder, Buchner, and Lang, 2009). The four highly polarized beliefs that were surveyed were all treated as continuous variables. We examined the effects of experimental condition (high or low social consensus) and individual differences (deontological and utilitarian orientation, health literacy, multiple measures of numeracy) on our outcome measure. We examined the main effect, as well as interactions between deontology and utilitarianism with our experimental conditions for our predictors. All tests were conducted in R and considered statistically significant when P &lt;.05.</w:t>
       </w:r>
     </w:p>
     <w:p>
@@ -5467,35 +5237,60 @@
         <w:rPr>
           <w:rFonts w:ascii="Calibri" w:eastAsia="Calibri" w:hAnsi="Calibri" w:cs="Times New Roman"/>
         </w:rPr>
-        <w:t>, (</w:t>
-      </w:r>
-      <w:proofErr w:type="spellStart"/>
-      <w:r>
-        <w:rPr>
-          <w:rFonts w:ascii="Calibri" w:eastAsia="Calibri" w:hAnsi="Calibri" w:cs="Times New Roman"/>
-        </w:rPr>
-        <w:t>ß</w:t>
+        <w:t>, (ß</w:t>
       </w:r>
       <w:r>
         <w:rPr>
           <w:rFonts w:ascii="Calibri" w:eastAsia="Calibri" w:hAnsi="Calibri" w:cs="Times New Roman"/>
           <w:vertAlign w:val="subscript"/>
         </w:rPr>
-        <w:t>time</w:t>
-      </w:r>
-      <w:proofErr w:type="spellEnd"/>
+        <w:t>time x condition</w:t>
+      </w:r>
+      <w:r>
+        <w:rPr>
+          <w:rFonts w:ascii="Calibri" w:eastAsia="Calibri" w:hAnsi="Calibri" w:cs="Times New Roman"/>
+        </w:rPr>
+        <w:t xml:space="preserve"> = 7.600, </w:t>
+      </w:r>
+      <w:r>
+        <w:rPr>
+          <w:rFonts w:ascii="Calibri" w:eastAsia="Calibri" w:hAnsi="Calibri" w:cs="Times New Roman"/>
+          <w:i/>
+          <w:iCs/>
+        </w:rPr>
+        <w:t>p</w:t>
+      </w:r>
+      <w:r>
+        <w:rPr>
+          <w:rFonts w:ascii="Calibri" w:eastAsia="Calibri" w:hAnsi="Calibri" w:cs="Times New Roman"/>
+        </w:rPr>
+        <w:t xml:space="preserve"> = 0.015), </w:t>
+      </w:r>
+      <w:r>
+        <w:rPr>
+          <w:rFonts w:ascii="Calibri" w:eastAsia="Calibri" w:hAnsi="Calibri" w:cs="Times New Roman"/>
+          <w:u w:val="single"/>
+        </w:rPr>
+        <w:t>Capital Punishment</w:t>
+      </w:r>
+      <w:r>
+        <w:rPr>
+          <w:rFonts w:ascii="Calibri" w:eastAsia="Calibri" w:hAnsi="Calibri" w:cs="Times New Roman"/>
+        </w:rPr>
+        <w:t>, (ß</w:t>
+      </w:r>
       <w:r>
         <w:rPr>
           <w:rFonts w:ascii="Calibri" w:eastAsia="Calibri" w:hAnsi="Calibri" w:cs="Times New Roman"/>
           <w:vertAlign w:val="subscript"/>
         </w:rPr>
-        <w:t xml:space="preserve"> x condition</w:t>
-      </w:r>
-      <w:r>
-        <w:rPr>
-          <w:rFonts w:ascii="Calibri" w:eastAsia="Calibri" w:hAnsi="Calibri" w:cs="Times New Roman"/>
-        </w:rPr>
-        <w:t xml:space="preserve"> = 7.600, </w:t>
+        <w:t>time x condition</w:t>
+      </w:r>
+      <w:r>
+        <w:rPr>
+          <w:rFonts w:ascii="Calibri" w:eastAsia="Calibri" w:hAnsi="Calibri" w:cs="Times New Roman"/>
+        </w:rPr>
+        <w:t xml:space="preserve"> = 8.238, </w:t>
       </w:r>
       <w:r>
         <w:rPr>
@@ -5509,111 +5304,41 @@
         <w:rPr>
           <w:rFonts w:ascii="Calibri" w:eastAsia="Calibri" w:hAnsi="Calibri" w:cs="Times New Roman"/>
         </w:rPr>
-        <w:t xml:space="preserve"> = 0.015), </w:t>
+        <w:t xml:space="preserve"> = </w:t>
+      </w:r>
+      <w:r>
+        <w:rPr>
+          <w:rFonts w:ascii="Calibri" w:eastAsia="Calibri" w:hAnsi="Calibri" w:cs="Times New Roman"/>
+          <w:i/>
+          <w:iCs/>
+        </w:rPr>
+        <w:t>0.025</w:t>
+      </w:r>
+      <w:r>
+        <w:rPr>
+          <w:rFonts w:ascii="Calibri" w:eastAsia="Calibri" w:hAnsi="Calibri" w:cs="Times New Roman"/>
+        </w:rPr>
+        <w:t xml:space="preserve">); and 3) </w:t>
       </w:r>
       <w:r>
         <w:rPr>
           <w:rFonts w:ascii="Calibri" w:eastAsia="Calibri" w:hAnsi="Calibri" w:cs="Times New Roman"/>
           <w:u w:val="single"/>
         </w:rPr>
-        <w:t>Capital Punishment</w:t>
-      </w:r>
-      <w:r>
-        <w:rPr>
-          <w:rFonts w:ascii="Calibri" w:eastAsia="Calibri" w:hAnsi="Calibri" w:cs="Times New Roman"/>
-        </w:rPr>
-        <w:t>, (</w:t>
-      </w:r>
-      <w:proofErr w:type="spellStart"/>
-      <w:r>
-        <w:rPr>
-          <w:rFonts w:ascii="Calibri" w:eastAsia="Calibri" w:hAnsi="Calibri" w:cs="Times New Roman"/>
-        </w:rPr>
-        <w:t>ß</w:t>
+        <w:t>Climate Change</w:t>
+      </w:r>
+      <w:r>
+        <w:rPr>
+          <w:rFonts w:ascii="Calibri" w:eastAsia="Calibri" w:hAnsi="Calibri" w:cs="Times New Roman"/>
+        </w:rPr>
+        <w:t>, (ß</w:t>
       </w:r>
       <w:r>
         <w:rPr>
           <w:rFonts w:ascii="Calibri" w:eastAsia="Calibri" w:hAnsi="Calibri" w:cs="Times New Roman"/>
           <w:vertAlign w:val="subscript"/>
         </w:rPr>
-        <w:t>time</w:t>
-      </w:r>
-      <w:proofErr w:type="spellEnd"/>
-      <w:r>
-        <w:rPr>
-          <w:rFonts w:ascii="Calibri" w:eastAsia="Calibri" w:hAnsi="Calibri" w:cs="Times New Roman"/>
-          <w:vertAlign w:val="subscript"/>
-        </w:rPr>
-        <w:t xml:space="preserve"> x condition</w:t>
-      </w:r>
-      <w:r>
-        <w:rPr>
-          <w:rFonts w:ascii="Calibri" w:eastAsia="Calibri" w:hAnsi="Calibri" w:cs="Times New Roman"/>
-        </w:rPr>
-        <w:t xml:space="preserve"> = 8.238, </w:t>
-      </w:r>
-      <w:r>
-        <w:rPr>
-          <w:rFonts w:ascii="Calibri" w:eastAsia="Calibri" w:hAnsi="Calibri" w:cs="Times New Roman"/>
-          <w:i/>
-          <w:iCs/>
-        </w:rPr>
-        <w:t>p</w:t>
-      </w:r>
-      <w:r>
-        <w:rPr>
-          <w:rFonts w:ascii="Calibri" w:eastAsia="Calibri" w:hAnsi="Calibri" w:cs="Times New Roman"/>
-        </w:rPr>
-        <w:t xml:space="preserve"> = </w:t>
-      </w:r>
-      <w:r>
-        <w:rPr>
-          <w:rFonts w:ascii="Calibri" w:eastAsia="Calibri" w:hAnsi="Calibri" w:cs="Times New Roman"/>
-          <w:i/>
-          <w:iCs/>
-        </w:rPr>
-        <w:t>0.025</w:t>
-      </w:r>
-      <w:r>
-        <w:rPr>
-          <w:rFonts w:ascii="Calibri" w:eastAsia="Calibri" w:hAnsi="Calibri" w:cs="Times New Roman"/>
-        </w:rPr>
-        <w:t xml:space="preserve">); and 3) </w:t>
-      </w:r>
-      <w:r>
-        <w:rPr>
-          <w:rFonts w:ascii="Calibri" w:eastAsia="Calibri" w:hAnsi="Calibri" w:cs="Times New Roman"/>
-          <w:u w:val="single"/>
-        </w:rPr>
-        <w:t>Climate Change</w:t>
-      </w:r>
-      <w:r>
-        <w:rPr>
-          <w:rFonts w:ascii="Calibri" w:eastAsia="Calibri" w:hAnsi="Calibri" w:cs="Times New Roman"/>
-        </w:rPr>
-        <w:t>, (</w:t>
-      </w:r>
-      <w:proofErr w:type="spellStart"/>
-      <w:r>
-        <w:rPr>
-          <w:rFonts w:ascii="Calibri" w:eastAsia="Calibri" w:hAnsi="Calibri" w:cs="Times New Roman"/>
-        </w:rPr>
-        <w:t>ß</w:t>
-      </w:r>
-      <w:r>
-        <w:rPr>
-          <w:rFonts w:ascii="Calibri" w:eastAsia="Calibri" w:hAnsi="Calibri" w:cs="Times New Roman"/>
-          <w:vertAlign w:val="subscript"/>
-        </w:rPr>
-        <w:t>time</w:t>
-      </w:r>
-      <w:proofErr w:type="spellEnd"/>
-      <w:r>
-        <w:rPr>
-          <w:rFonts w:ascii="Calibri" w:eastAsia="Calibri" w:hAnsi="Calibri" w:cs="Times New Roman"/>
-          <w:vertAlign w:val="subscript"/>
-        </w:rPr>
-        <w:t xml:space="preserve"> x condition</w:t>
+        <w:t>time x condition</w:t>
       </w:r>
       <w:r>
         <w:rPr>
@@ -7964,35 +7689,47 @@
         <w:rPr>
           <w:rFonts w:ascii="Calibri" w:eastAsia="Calibri" w:hAnsi="Calibri" w:cs="Times New Roman"/>
         </w:rPr>
-        <w:t xml:space="preserve"> &lt; .01). Given that this assumption was violated, we re-examined this data with a multiple regression model instead, predicting support for our topic with the predictors of experimental condition, ‘openness to belief change’, and their interaction. For the topic of UHC, we found a significant main effect of openness to belief change (</w:t>
-      </w:r>
-      <w:proofErr w:type="spellStart"/>
-      <w:r>
-        <w:rPr>
-          <w:rFonts w:ascii="Calibri" w:eastAsia="Calibri" w:hAnsi="Calibri" w:cs="Times New Roman"/>
-        </w:rPr>
-        <w:t>ß</w:t>
+        <w:t xml:space="preserve"> &lt; .01). Given that this assumption was violated, we re-examined this data with a multiple regression model instead, predicting support for our topic with the predictors of experimental condition, ‘openness to belief change’, and their interaction. For the topic of UHC, we found a significant main effect of openness to belief change (ß</w:t>
       </w:r>
       <w:r>
         <w:rPr>
           <w:rFonts w:ascii="Calibri" w:eastAsia="Calibri" w:hAnsi="Calibri" w:cs="Times New Roman"/>
           <w:vertAlign w:val="subscript"/>
         </w:rPr>
-        <w:t>belief</w:t>
-      </w:r>
-      <w:proofErr w:type="spellEnd"/>
+        <w:t>belief change</w:t>
+      </w:r>
+      <w:r>
+        <w:rPr>
+          <w:rFonts w:ascii="Calibri" w:eastAsia="Calibri" w:hAnsi="Calibri" w:cs="Times New Roman"/>
+        </w:rPr>
+        <w:t xml:space="preserve"> = 0.3919, </w:t>
+      </w:r>
+      <w:r>
+        <w:rPr>
+          <w:rFonts w:ascii="Calibri" w:eastAsia="Calibri" w:hAnsi="Calibri" w:cs="Times New Roman"/>
+          <w:i/>
+          <w:iCs/>
+        </w:rPr>
+        <w:t>p</w:t>
+      </w:r>
+      <w:r>
+        <w:rPr>
+          <w:rFonts w:ascii="Calibri" w:eastAsia="Calibri" w:hAnsi="Calibri" w:cs="Times New Roman"/>
+        </w:rPr>
+        <w:t xml:space="preserve"> &lt; .01) and the pragmatic condition (ß</w:t>
+      </w:r>
       <w:r>
         <w:rPr>
           <w:rFonts w:ascii="Calibri" w:eastAsia="Calibri" w:hAnsi="Calibri" w:cs="Times New Roman"/>
           <w:vertAlign w:val="subscript"/>
         </w:rPr>
-        <w:t xml:space="preserve"> change</w:t>
-      </w:r>
-      <w:r>
-        <w:rPr>
-          <w:rFonts w:ascii="Calibri" w:eastAsia="Calibri" w:hAnsi="Calibri" w:cs="Times New Roman"/>
-        </w:rPr>
-        <w:t xml:space="preserve"> = 0.3919, </w:t>
+        <w:t>pragmatic</w:t>
+      </w:r>
+      <w:r>
+        <w:rPr>
+          <w:rFonts w:ascii="Calibri" w:eastAsia="Calibri" w:hAnsi="Calibri" w:cs="Times New Roman"/>
+        </w:rPr>
+        <w:t xml:space="preserve"> = 11.816, </w:t>
       </w:r>
       <w:r>
         <w:rPr>
@@ -8006,64 +7743,14 @@
         <w:rPr>
           <w:rFonts w:ascii="Calibri" w:eastAsia="Calibri" w:hAnsi="Calibri" w:cs="Times New Roman"/>
         </w:rPr>
-        <w:t xml:space="preserve"> &lt; .01) and the pragmatic condition (</w:t>
-      </w:r>
-      <w:proofErr w:type="spellStart"/>
-      <w:r>
-        <w:rPr>
-          <w:rFonts w:ascii="Calibri" w:eastAsia="Calibri" w:hAnsi="Calibri" w:cs="Times New Roman"/>
-        </w:rPr>
-        <w:t>ß</w:t>
+        <w:t xml:space="preserve"> &lt; .05), as well as significant interactions between openness to belief change and the pragmatic conditions (ß</w:t>
       </w:r>
       <w:r>
         <w:rPr>
           <w:rFonts w:ascii="Calibri" w:eastAsia="Calibri" w:hAnsi="Calibri" w:cs="Times New Roman"/>
           <w:vertAlign w:val="subscript"/>
         </w:rPr>
-        <w:t>pragmatic</w:t>
-      </w:r>
-      <w:proofErr w:type="spellEnd"/>
-      <w:r>
-        <w:rPr>
-          <w:rFonts w:ascii="Calibri" w:eastAsia="Calibri" w:hAnsi="Calibri" w:cs="Times New Roman"/>
-        </w:rPr>
-        <w:t xml:space="preserve"> = 11.816, </w:t>
-      </w:r>
-      <w:r>
-        <w:rPr>
-          <w:rFonts w:ascii="Calibri" w:eastAsia="Calibri" w:hAnsi="Calibri" w:cs="Times New Roman"/>
-          <w:i/>
-          <w:iCs/>
-        </w:rPr>
-        <w:t>p</w:t>
-      </w:r>
-      <w:r>
-        <w:rPr>
-          <w:rFonts w:ascii="Calibri" w:eastAsia="Calibri" w:hAnsi="Calibri" w:cs="Times New Roman"/>
-        </w:rPr>
-        <w:t xml:space="preserve"> &lt; .05), as well as significant interactions between openness to belief change and the pragmatic conditions (</w:t>
-      </w:r>
-      <w:proofErr w:type="spellStart"/>
-      <w:r>
-        <w:rPr>
-          <w:rFonts w:ascii="Calibri" w:eastAsia="Calibri" w:hAnsi="Calibri" w:cs="Times New Roman"/>
-        </w:rPr>
-        <w:t>ß</w:t>
-      </w:r>
-      <w:r>
-        <w:rPr>
-          <w:rFonts w:ascii="Calibri" w:eastAsia="Calibri" w:hAnsi="Calibri" w:cs="Times New Roman"/>
-          <w:vertAlign w:val="subscript"/>
-        </w:rPr>
-        <w:t>belief</w:t>
-      </w:r>
-      <w:proofErr w:type="spellEnd"/>
-      <w:r>
-        <w:rPr>
-          <w:rFonts w:ascii="Calibri" w:eastAsia="Calibri" w:hAnsi="Calibri" w:cs="Times New Roman"/>
-          <w:vertAlign w:val="subscript"/>
-        </w:rPr>
-        <w:t xml:space="preserve"> change x pragmatic</w:t>
+        <w:t>belief change x pragmatic</w:t>
       </w:r>
       <w:r>
         <w:rPr>
@@ -9001,7 +8688,7 @@
           <w:sz w:val="24"/>
           <w:szCs w:val="24"/>
         </w:rPr>
-        <w:t xml:space="preserve">Study 3 will analyze the interaction between moral conviction and social consensus using a 2x2 within-subjects design. Participants will be randomly assigned to one of two social consensus (low vs. high) and moral conviction manipulation conditions (moral responsibility vs. hedonic framing). The primary outcome, attitude towards the highly polarized issues, will be measured both before and after experimental manipulation. </w:t>
+        <w:t xml:space="preserve">Study 3 will analyze the interaction between moral conviction and social consensus using a 2x2 within-subjects design. Participants will be randomly assigned to one of two social consensus (low vs. high) and moral conviction manipulation conditions (moral responsibility vs. hedonic framing). The primary outcome, attitude towards the issues, will be measured both before and after experimental manipulation. </w:t>
       </w:r>
       <w:r>
         <w:rPr>
@@ -9125,7 +8812,106 @@
           <w:szCs w:val="24"/>
           <w14:ligatures w14:val="none"/>
         </w:rPr>
-        <w:t>Participants will begin by reading our cover letter and providing consent. Next, they are provided the Ethical Standards of Judgement Questionnaire. Then, for our two highly polarized issues (Universal Health Care and Capital Punishment), participants will provide their level of support for the issue (our primary outcome), as well as how much moral conviction they have regarding their position. Next, as in Study 2, participants will be asked to read a short essay about Universal Health Care and Capital Punishment designed to manipulate the perception of moral conviction. They will be randomized one of two conditions: 1) Moral Responsibility (increasing moral conviction) or 2) Hedonic (decreasing moral conviction). Thus, each participant in will be receiving two essays, one on each topic, that all share the same moral framing. We chose to focus on the moral responsibility and hedonic framings because these conditions had the greatest between group differences in the preliminary data from Study 2.</w:t>
+        <w:t xml:space="preserve">Participants will begin by reading our cover letter and providing consent. Next, they are provided the Ethical Standards of Judgement Questionnaire. Then, for our two issues (Universal Health Care and </w:t>
+      </w:r>
+      <w:r>
+        <w:rPr>
+          <w:rFonts w:ascii="Calibri" w:eastAsia="Calibri" w:hAnsi="Calibri" w:cs="Times New Roman"/>
+          <w:kern w:val="0"/>
+          <w:szCs w:val="24"/>
+          <w14:ligatures w14:val="none"/>
+        </w:rPr>
+        <w:t>Exercise</w:t>
+      </w:r>
+      <w:r>
+        <w:rPr>
+          <w:rFonts w:ascii="Calibri" w:eastAsia="Calibri" w:hAnsi="Calibri" w:cs="Times New Roman"/>
+          <w:kern w:val="0"/>
+          <w:szCs w:val="24"/>
+          <w14:ligatures w14:val="none"/>
+        </w:rPr>
+        <w:t xml:space="preserve">), participants will provide their level of support for the issue (our primary outcome), as well as how much moral conviction they have regarding their position. </w:t>
+      </w:r>
+      <w:r>
+        <w:rPr>
+          <w:rFonts w:ascii="Calibri" w:eastAsia="Calibri" w:hAnsi="Calibri" w:cs="Times New Roman"/>
+          <w:kern w:val="0"/>
+          <w:szCs w:val="24"/>
+          <w14:ligatures w14:val="none"/>
+        </w:rPr>
+        <w:t>We chose these issues because Study 2 indicated that exercise was not generally viewed with moral conviction, and that Universal Health Care had the greatest openness to belief change.</w:t>
+      </w:r>
+      <w:r>
+        <w:rPr>
+          <w:rFonts w:ascii="Calibri" w:eastAsia="Calibri" w:hAnsi="Calibri" w:cs="Times New Roman"/>
+          <w:kern w:val="0"/>
+          <w:szCs w:val="24"/>
+          <w14:ligatures w14:val="none"/>
+        </w:rPr>
+        <w:t xml:space="preserve"> </w:t>
+      </w:r>
+      <w:r>
+        <w:rPr>
+          <w:rFonts w:ascii="Calibri" w:eastAsia="Calibri" w:hAnsi="Calibri" w:cs="Times New Roman"/>
+          <w:kern w:val="0"/>
+          <w:szCs w:val="24"/>
+          <w14:ligatures w14:val="none"/>
+        </w:rPr>
+        <w:t xml:space="preserve">Next, as in Study 2, participants will be asked to read a short essay about Universal Health Care and </w:t>
+      </w:r>
+      <w:r>
+        <w:rPr>
+          <w:rFonts w:ascii="Calibri" w:eastAsia="Calibri" w:hAnsi="Calibri" w:cs="Times New Roman"/>
+          <w:kern w:val="0"/>
+          <w:szCs w:val="24"/>
+          <w14:ligatures w14:val="none"/>
+        </w:rPr>
+        <w:t>Exercise</w:t>
+      </w:r>
+      <w:r>
+        <w:rPr>
+          <w:rFonts w:ascii="Calibri" w:eastAsia="Calibri" w:hAnsi="Calibri" w:cs="Times New Roman"/>
+          <w:kern w:val="0"/>
+          <w:szCs w:val="24"/>
+          <w14:ligatures w14:val="none"/>
+        </w:rPr>
+        <w:t xml:space="preserve"> designed to manipulate the perception of moral conviction. They will be randomized one of two conditions: 1) Moral Responsibility or 2) </w:t>
+      </w:r>
+      <w:r>
+        <w:rPr>
+          <w:rFonts w:ascii="Calibri" w:eastAsia="Calibri" w:hAnsi="Calibri" w:cs="Times New Roman"/>
+          <w:kern w:val="0"/>
+          <w:szCs w:val="24"/>
+          <w14:ligatures w14:val="none"/>
+        </w:rPr>
+        <w:t>Pragmatic</w:t>
+      </w:r>
+      <w:r>
+        <w:rPr>
+          <w:rFonts w:ascii="Calibri" w:eastAsia="Calibri" w:hAnsi="Calibri" w:cs="Times New Roman"/>
+          <w:kern w:val="0"/>
+          <w:szCs w:val="24"/>
+          <w14:ligatures w14:val="none"/>
+        </w:rPr>
+        <w:t xml:space="preserve">. Thus, each participant will be receiving two essays, one on each topic, that all share the same moral framing. We chose to focus on the moral responsibility and </w:t>
+      </w:r>
+      <w:r>
+        <w:rPr>
+          <w:rFonts w:ascii="Calibri" w:eastAsia="Calibri" w:hAnsi="Calibri" w:cs="Times New Roman"/>
+          <w:kern w:val="0"/>
+          <w:szCs w:val="24"/>
+          <w14:ligatures w14:val="none"/>
+        </w:rPr>
+        <w:t>pragmatic</w:t>
+      </w:r>
+      <w:r>
+        <w:rPr>
+          <w:rFonts w:ascii="Calibri" w:eastAsia="Calibri" w:hAnsi="Calibri" w:cs="Times New Roman"/>
+          <w:kern w:val="0"/>
+          <w:szCs w:val="24"/>
+          <w14:ligatures w14:val="none"/>
+        </w:rPr>
+        <w:t xml:space="preserve"> framings because these conditions had the greatest between group differences in the preliminary data from Study 2.</w:t>
       </w:r>
       <w:r>
         <w:t xml:space="preserve"> </w:t>
@@ -9158,22 +8944,24 @@
           <w:szCs w:val="24"/>
           <w14:ligatures w14:val="none"/>
         </w:rPr>
-        <w:t>Then, as in Study 1, participants will estimate the proportion of the US population in 2018 that would be in support of the two polarized issues. Afterwards, participants will be given information about social consensus on both of these issues. To manipulate the perception of social consensus, participants will be randomized into a ‘high social consensus’ or ‘low social consensus’ condition. In both conditions, participants will be given feedback consisting of the base rate of support that the general American public (in 2018) had for the two highly polarized issues. Participants in the ‘high social consensus’ condition saw results that will be</w:t>
-      </w:r>
-      <w:r>
-        <w:rPr>
-          <w:rFonts w:ascii="Calibri" w:eastAsia="Calibri" w:hAnsi="Calibri" w:cs="Times New Roman"/>
-          <w:szCs w:val="24"/>
-        </w:rPr>
-        <w:t xml:space="preserve"> 20% higher </w:t>
-      </w:r>
-      <w:r>
-        <w:rPr>
-          <w:rFonts w:ascii="Calibri" w:eastAsia="Calibri" w:hAnsi="Calibri" w:cs="Times New Roman"/>
-          <w:szCs w:val="24"/>
+        <w:t xml:space="preserve">Then, as in Study 1, participants will estimate the proportion of the US population in 2018 that would be in support of the two polarized issues. Afterwards, participants will be given information about social consensus on both of these issues. To manipulate the perception of social consensus, participants will be randomized into a ‘high social consensus’ or ‘low social consensus’ condition. In both conditions, participants will be given feedback consisting of the base rate of support that the general American public (in 2018) had for the two issues. </w:t>
+      </w:r>
+      <w:r>
+        <w:rPr>
+          <w:rFonts w:ascii="Calibri" w:eastAsia="Calibri" w:hAnsi="Calibri" w:cs="Times New Roman"/>
+          <w:kern w:val="0"/>
+          <w:szCs w:val="24"/>
+          <w14:ligatures w14:val="none"/>
         </w:rPr>
         <w:lastRenderedPageBreak/>
-        <w:t>than the true base rate. Participants in our ‘low social consensus’ condition saw results that will be 20% lower than the true base rate. For example, if 65% of Americans agree that</w:t>
+        <w:t>Participants in the ‘high social consensus’ condition saw results that will be</w:t>
+      </w:r>
+      <w:r>
+        <w:rPr>
+          <w:rFonts w:ascii="Calibri" w:eastAsia="Calibri" w:hAnsi="Calibri" w:cs="Times New Roman"/>
+          <w:szCs w:val="24"/>
+        </w:rPr>
+        <w:t xml:space="preserve"> 20% higher than the true base rate. Participants in our ‘low social consensus’ condition saw results that will be 20% lower than the true base rate. For example, if 65% of Americans agree that</w:t>
       </w:r>
       <w:r>
         <w:rPr>
@@ -9198,7 +8986,7 @@
           <w:szCs w:val="24"/>
           <w14:ligatures w14:val="none"/>
         </w:rPr>
-        <w:t xml:space="preserve"> After the social consensus information, participants are asked to indicate their degree of surprise at the stated level of public support and estimate levels of public levels support in 2024. After receiving both the moral conviction and social consensus manipulations, participants will again complete items measuring their level of support for both highly polarized issues (the primary outcome). Finally, participants will complete several individual difference measures and provide demographic information.</w:t>
+        <w:t xml:space="preserve"> After the social consensus information, participants are asked to indicate their degree of surprise at the stated level of public support and estimate levels of public levels support in 2024. After receiving both the moral conviction and social consensus manipulations, participants will again complete items measuring their level of support for both issues (the primary outcome). Finally, participants will complete several individual difference measures and provide demographic information.</w:t>
       </w:r>
     </w:p>
     <w:p>
@@ -9259,7 +9047,7 @@
           <w:szCs w:val="24"/>
           <w14:ligatures w14:val="none"/>
         </w:rPr>
-        <w:t xml:space="preserve"> Participant support for the highly polarized issues will be captured in the same way as Study 2, as a continuous variable ranging from strong disagreement (-50) to strong agreement (50) with the following statements: 1) “The US government needs to implement Universal Health Care because basic population needs are not being met.” (</w:t>
+        <w:t xml:space="preserve"> Participant support for the issues will be captured in the same way as Study 2, as a continuous variable ranging from strong disagreement (-50) to strong agreement (50) with the following statements: 1) “The US government needs to implement Universal Health Care because basic population needs are not being met.” (</w:t>
       </w:r>
       <w:r>
         <w:rPr>
@@ -9279,18 +9067,36 @@
           <w:szCs w:val="24"/>
           <w14:ligatures w14:val="none"/>
         </w:rPr>
-        <w:t>), and 2) “Capital Punishment (the Death Penalty) is necessary in the US” (</w:t>
-      </w:r>
-      <w:r>
-        <w:rPr>
-          <w:rFonts w:ascii="Calibri" w:eastAsia="Calibri" w:hAnsi="Calibri" w:cs="Times New Roman"/>
-          <w:i/>
-          <w:iCs/>
+        <w:t>), and 2) “</w:t>
+      </w:r>
+      <w:r>
+        <w:rPr>
+          <w:rFonts w:ascii="Calibri" w:eastAsia="Calibri" w:hAnsi="Calibri" w:cs="Times New Roman"/>
           <w:kern w:val="0"/>
           <w:szCs w:val="24"/>
           <w14:ligatures w14:val="none"/>
         </w:rPr>
-        <w:t>Death Penalty</w:t>
+        <w:t>Regular exercise is necessary for Americans</w:t>
+      </w:r>
+      <w:r>
+        <w:rPr>
+          <w:rFonts w:ascii="Calibri" w:eastAsia="Calibri" w:hAnsi="Calibri" w:cs="Times New Roman"/>
+          <w:kern w:val="0"/>
+          <w:szCs w:val="24"/>
+          <w14:ligatures w14:val="none"/>
+        </w:rPr>
+        <w:t>” (</w:t>
+      </w:r>
+      <w:r>
+        <w:rPr>
+          <w:rFonts w:ascii="Calibri" w:eastAsia="Calibri" w:hAnsi="Calibri" w:cs="Times New Roman"/>
+          <w:i/>
+          <w:iCs/>
+          <w:kern w:val="0"/>
+          <w:szCs w:val="24"/>
+          <w14:ligatures w14:val="none"/>
+        </w:rPr>
+        <w:t>Exercise</w:t>
       </w:r>
       <w:r>
         <w:rPr>
@@ -9331,7 +9137,7 @@
           <w:szCs w:val="24"/>
           <w14:ligatures w14:val="none"/>
         </w:rPr>
-        <w:t xml:space="preserve">. Estimates of public support for the two highly polarized issues will be obtained by asking participants to estimate what percentage of the American public would agree with the above statements. Participants provided a number ranging from 0-100%. </w:t>
+        <w:t>. Estimates of public support for the two issues will be obtained by asking participants to estimate what percentage of the American public would agree with the above statements. Participants provided a number ranging from 0-100%. Separate estimates will be obtained for 2018 and 202</w:t>
       </w:r>
       <w:r>
         <w:rPr>
@@ -9340,15 +9146,31 @@
           <w:szCs w:val="24"/>
           <w14:ligatures w14:val="none"/>
         </w:rPr>
+        <w:t>4</w:t>
+      </w:r>
+      <w:r>
+        <w:rPr>
+          <w:rFonts w:ascii="Calibri" w:eastAsia="Calibri" w:hAnsi="Calibri" w:cs="Times New Roman"/>
+          <w:kern w:val="0"/>
+          <w:szCs w:val="24"/>
+          <w14:ligatures w14:val="none"/>
+        </w:rPr>
+        <w:t xml:space="preserve">. Participants also will be asked to rate </w:t>
+      </w:r>
+      <w:r>
+        <w:rPr>
+          <w:rFonts w:ascii="Calibri" w:eastAsia="Calibri" w:hAnsi="Calibri" w:cs="Times New Roman"/>
+          <w:szCs w:val="24"/>
+        </w:rPr>
+        <w:t xml:space="preserve">how ‘surprised’ they </w:t>
+      </w:r>
+      <w:r>
+        <w:rPr>
+          <w:rFonts w:ascii="Calibri" w:eastAsia="Calibri" w:hAnsi="Calibri" w:cs="Times New Roman"/>
+          <w:szCs w:val="24"/>
+        </w:rPr>
         <w:lastRenderedPageBreak/>
-        <w:t xml:space="preserve">Separate estimates will be obtained for 2018 and 2023. Participants also will be asked to rate </w:t>
-      </w:r>
-      <w:r>
-        <w:rPr>
-          <w:rFonts w:ascii="Calibri" w:eastAsia="Calibri" w:hAnsi="Calibri" w:cs="Times New Roman"/>
-          <w:szCs w:val="24"/>
-        </w:rPr>
-        <w:t>how ‘surprised’ they will be at the 2018 social consensus information provided. Surprise will be measured with a 5-point Likert scale ranging from ‘Not Surprised’ (1) to ‘Very Surprised’ (5).</w:t>
+        <w:t>will be at the 2018 social consensus information provided. Surprise will be measured with a 5-point Likert scale ranging from ‘Not Surprised’ (1) to ‘Very Surprised’ (5).</w:t>
       </w:r>
     </w:p>
     <w:p>
@@ -9390,27 +9212,7 @@
           <w:szCs w:val="24"/>
           <w14:ligatures w14:val="none"/>
         </w:rPr>
-        <w:t xml:space="preserve">Health literacy will be measured using the Single Item Health Literacy Screener (SILS) developed by Morris, MacLean, Chew, and </w:t>
-      </w:r>
-      <w:proofErr w:type="spellStart"/>
-      <w:r>
-        <w:rPr>
-          <w:rFonts w:ascii="Calibri" w:eastAsia="Calibri" w:hAnsi="Calibri" w:cs="Times New Roman"/>
-          <w:kern w:val="0"/>
-          <w:szCs w:val="24"/>
-          <w14:ligatures w14:val="none"/>
-        </w:rPr>
-        <w:t>Littenberg</w:t>
-      </w:r>
-      <w:proofErr w:type="spellEnd"/>
-      <w:r>
-        <w:rPr>
-          <w:rFonts w:ascii="Calibri" w:eastAsia="Calibri" w:hAnsi="Calibri" w:cs="Times New Roman"/>
-          <w:kern w:val="0"/>
-          <w:szCs w:val="24"/>
-          <w14:ligatures w14:val="none"/>
-        </w:rPr>
-        <w:t xml:space="preserve"> (2006). Health literacy is measured by self-reported confidence with medical forms (e.g., “How confident are you filling out medical forms by yourself?”) using a 5-point Likert scale ranging from ‘Never’ (1) to ‘Always’ (5). Numeracy will be measured using The Subjective Numeracy Scale (SNS) developed by Zikmund-Fisher, Smith, Ubel, and Fagerlin (2007) which contains four items that measure cognitive abilities, e.g., “How good are you at working with fractions”), rated with 5-point Likert scales ranging from ‘Not at all good’ (1) to ‘Extremely good’ (5). An additional four items measure preference for numeric information, e.g., “When reading the newspaper, how helpful do you </w:t>
+        <w:t xml:space="preserve">Health literacy will be measured using the Single Item Health Literacy Screener (SILS) developed by Morris, MacLean, Chew, and Littenberg (2006). Health literacy is measured by self-reported confidence with medical forms (e.g., “How confident are you filling out medical forms by yourself?”) using a 5-point Likert scale ranging from ‘Never’ (1) to ‘Always’ (5). Numeracy will be measured using The Subjective Numeracy Scale (SNS) developed by Zikmund-Fisher, Smith, Ubel, and Fagerlin (2007) which contains four items that measure cognitive abilities, e.g., “How good are you at working with fractions”), rated with 5-point Likert scales ranging from ‘Not at all good’ (1) to ‘Extremely good’ (5). An additional four items measure preference for numeric information, e.g., “When reading the newspaper, how helpful do you </w:t>
       </w:r>
       <w:r>
         <w:rPr>
@@ -9466,39 +9268,7 @@
           <w:rFonts w:ascii="Calibri" w:eastAsia="Calibri" w:hAnsi="Calibri" w:cs="Times New Roman"/>
           <w:szCs w:val="24"/>
         </w:rPr>
-        <w:t xml:space="preserve">A minimum sample of 210 participants was needed to achieve 95% power for a 2x2 within-subjects ANOVA with two main effects and one 2-way interaction term. Power was determined a-priori using G-power 3.1.9.7 (Faul, </w:t>
-      </w:r>
-      <w:proofErr w:type="spellStart"/>
-      <w:r>
-        <w:rPr>
-          <w:rFonts w:ascii="Calibri" w:eastAsia="Calibri" w:hAnsi="Calibri" w:cs="Times New Roman"/>
-          <w:szCs w:val="24"/>
-        </w:rPr>
-        <w:t>Erdfelder</w:t>
-      </w:r>
-      <w:proofErr w:type="spellEnd"/>
-      <w:r>
-        <w:rPr>
-          <w:rFonts w:ascii="Calibri" w:eastAsia="Calibri" w:hAnsi="Calibri" w:cs="Times New Roman"/>
-          <w:szCs w:val="24"/>
-        </w:rPr>
-        <w:t xml:space="preserve">, Lang, and Buchner, 2007; Faul, </w:t>
-      </w:r>
-      <w:proofErr w:type="spellStart"/>
-      <w:r>
-        <w:rPr>
-          <w:rFonts w:ascii="Calibri" w:eastAsia="Calibri" w:hAnsi="Calibri" w:cs="Times New Roman"/>
-          <w:szCs w:val="24"/>
-        </w:rPr>
-        <w:t>Erdfelder</w:t>
-      </w:r>
-      <w:proofErr w:type="spellEnd"/>
-      <w:r>
-        <w:rPr>
-          <w:rFonts w:ascii="Calibri" w:eastAsia="Calibri" w:hAnsi="Calibri" w:cs="Times New Roman"/>
-          <w:szCs w:val="24"/>
-        </w:rPr>
-        <w:t>, Buchner, and Lang, 2009).  Support for the two highly polarized issues will be treated as continuous variables. We will examine the effects of the moral conviction condition (increasing or decreasing moral conviction), the effect of the social consensus condition (high or low social consensus), as well as the interaction between moral conviction and social consensus on our outcome measure. All tests will be conducted in R and considered statistically significant when P &lt;.05.</w:t>
+        <w:t>A minimum sample of 210 participants was needed to achieve 95% power for a 2x2 within-subjects ANOVA with two main effects and one 2-way interaction term. Power was determined a-priori using G-power 3.1.9.7 (Faul, Erdfelder, Lang, and Buchner, 2007; Faul, Erdfelder, Buchner, and Lang, 2009).  Support for the two highly polarized issues will be treated as continuous variables. We will examine the effects of the moral conviction condition (increasing or decreasing moral conviction), the effect of the social consensus condition (high or low social consensus), as well as the interaction between moral conviction and social consensus on our outcome measure. All tests will be conducted in R and considered statistically significant when P &lt;.05.</w:t>
       </w:r>
     </w:p>
     <w:p>
@@ -9556,15 +9326,29 @@
           <w:rFonts w:cstheme="minorHAnsi"/>
           <w:szCs w:val="28"/>
         </w:rPr>
-        <w:t xml:space="preserve">It is expected that high social consensus would lead to more positive support for highly polarized issues (H1: a significant main effect of social consensus), which would be a replication of Study 1. Additionally, we expect to observe a significant interaction between the social consensus and moral conviction manipulations on support for Capital Punishment and Universal Healthcare (H2). Specifically, it is expected that increased moral conviction will reduce the effect of social consensus and conversely, decreased moral conviction will increase the effect of social consensus. This seems likely given prior literature indicating that high levels of </w:t>
+        <w:t xml:space="preserve">It is expected that high social consensus would lead to more positive support for issues (H1: a significant main effect of social consensus), which would be a replication of Study 1. Additionally, we expect to observe a significant interaction between the social consensus and moral conviction manipulations on support for Universal Healthcare </w:t>
       </w:r>
       <w:r>
         <w:rPr>
           <w:rFonts w:cstheme="minorHAnsi"/>
           <w:szCs w:val="28"/>
         </w:rPr>
+        <w:t xml:space="preserve">and Exercise </w:t>
+      </w:r>
+      <w:r>
+        <w:rPr>
+          <w:rFonts w:cstheme="minorHAnsi"/>
+          <w:szCs w:val="28"/>
+        </w:rPr>
+        <w:t xml:space="preserve">(H2). Specifically, it is expected that increased moral conviction will reduce the effect of social consensus and conversely, decreased moral conviction will increase the effect of social consensus. This seems likely given prior literature indicating that high levels of moral conviction </w:t>
+      </w:r>
+      <w:r>
+        <w:rPr>
+          <w:rFonts w:cstheme="minorHAnsi"/>
+          <w:szCs w:val="28"/>
+        </w:rPr>
         <w:lastRenderedPageBreak/>
-        <w:t>moral conviction inoculate individuals from the effects of social consensus; however, this has not been experimentally tested previously.</w:t>
+        <w:t>inoculate individuals from the effects of social consensus; however, this has not been experimentally tested previously.</w:t>
       </w:r>
     </w:p>
     <w:p>
@@ -9739,15 +9523,7 @@
         <w:ind w:hanging="720"/>
       </w:pPr>
       <w:r>
-        <w:t xml:space="preserve">Albarracin, D., Johnson, B. T., Zanna, M. P., &amp; </w:t>
-      </w:r>
-      <w:proofErr w:type="spellStart"/>
-      <w:r>
-        <w:t>Kumkale</w:t>
-      </w:r>
-      <w:proofErr w:type="spellEnd"/>
-      <w:r>
-        <w:t xml:space="preserve">, G. T. (n.d.). </w:t>
+        <w:t xml:space="preserve">Albarracin, D., Johnson, B. T., Zanna, M. P., &amp; Kumkale, G. T. (n.d.). </w:t>
       </w:r>
       <w:r>
         <w:rPr>
@@ -9765,15 +9541,7 @@
         <w:ind w:hanging="720"/>
       </w:pPr>
       <w:r>
-        <w:t xml:space="preserve">Albarracin, D., &amp; </w:t>
-      </w:r>
-      <w:proofErr w:type="spellStart"/>
-      <w:r>
-        <w:t>Shavitt</w:t>
-      </w:r>
-      <w:proofErr w:type="spellEnd"/>
-      <w:r>
-        <w:t xml:space="preserve">, S. (2017). </w:t>
+        <w:t xml:space="preserve">Albarracin, D., &amp; Shavitt, S. (2017). </w:t>
       </w:r>
       <w:r>
         <w:rPr>
@@ -9791,23 +9559,7 @@
         <w:ind w:hanging="720"/>
       </w:pPr>
       <w:r>
-        <w:t xml:space="preserve">Alspaugh, A., </w:t>
-      </w:r>
-      <w:proofErr w:type="spellStart"/>
-      <w:r>
-        <w:t>Lanshaw</w:t>
-      </w:r>
-      <w:proofErr w:type="spellEnd"/>
-      <w:r>
-        <w:t xml:space="preserve">, N., </w:t>
-      </w:r>
-      <w:proofErr w:type="spellStart"/>
-      <w:r>
-        <w:t>Kriebs</w:t>
-      </w:r>
-      <w:proofErr w:type="spellEnd"/>
-      <w:r>
-        <w:t xml:space="preserve">, J., &amp; Van Hoover, C. (2021). Universal Health Care for the United States: A Primer for Health Care Providers. </w:t>
+        <w:t xml:space="preserve">Alspaugh, A., Lanshaw, N., Kriebs, J., &amp; Van Hoover, C. (2021). Universal Health Care for the United States: A Primer for Health Care Providers. </w:t>
       </w:r>
       <w:r>
         <w:rPr>
@@ -9844,21 +9596,8 @@
       <w:pPr>
         <w:ind w:hanging="720"/>
       </w:pPr>
-      <w:proofErr w:type="spellStart"/>
-      <w:r>
-        <w:t>Aramovich</w:t>
-      </w:r>
-      <w:proofErr w:type="spellEnd"/>
-      <w:r>
-        <w:t xml:space="preserve">, N. P., Lytle, B. L., &amp; </w:t>
-      </w:r>
-      <w:proofErr w:type="spellStart"/>
-      <w:r>
-        <w:t>Skitka</w:t>
-      </w:r>
-      <w:proofErr w:type="spellEnd"/>
-      <w:r>
-        <w:t xml:space="preserve">, L. J. (2012). Opposing torture: Moral conviction and resistance to majority influence. </w:t>
+      <w:r>
+        <w:t xml:space="preserve">Aramovich, N. P., Lytle, B. L., &amp; Skitka, L. J. (2012). Opposing torture: Moral conviction and resistance to majority influence. </w:t>
       </w:r>
       <w:r>
         <w:rPr>
@@ -9933,21 +9672,8 @@
       <w:pPr>
         <w:ind w:hanging="720"/>
       </w:pPr>
-      <w:proofErr w:type="spellStart"/>
-      <w:r>
-        <w:t>Béland</w:t>
-      </w:r>
-      <w:proofErr w:type="spellEnd"/>
-      <w:r>
-        <w:t xml:space="preserve">, D., Rocco, P., &amp; </w:t>
-      </w:r>
-      <w:proofErr w:type="spellStart"/>
-      <w:r>
-        <w:t>Waddan</w:t>
-      </w:r>
-      <w:proofErr w:type="spellEnd"/>
-      <w:r>
-        <w:t xml:space="preserve">, A. (2016). Obamacare and the Politics of Universal Health Insurance Coverage in the United States. </w:t>
+      <w:r>
+        <w:t xml:space="preserve">Béland, D., Rocco, P., &amp; Waddan, A. (2016). Obamacare and the Politics of Universal Health Insurance Coverage in the United States. </w:t>
       </w:r>
       <w:r>
         <w:rPr>
@@ -10222,15 +9948,7 @@
         <w:ind w:hanging="720"/>
       </w:pPr>
       <w:r>
-        <w:t xml:space="preserve">Crano, W. D., &amp; </w:t>
-      </w:r>
-      <w:proofErr w:type="spellStart"/>
-      <w:r>
-        <w:t>Prislin</w:t>
-      </w:r>
-      <w:proofErr w:type="spellEnd"/>
-      <w:r>
-        <w:t xml:space="preserve">, R. (2006). Attitudes and Persuasion. </w:t>
+        <w:t xml:space="preserve">Crano, W. D., &amp; Prislin, R. (2006). Attitudes and Persuasion. </w:t>
       </w:r>
       <w:r>
         <w:rPr>
@@ -10447,13 +10165,8 @@
       <w:pPr>
         <w:ind w:hanging="720"/>
       </w:pPr>
-      <w:proofErr w:type="spellStart"/>
-      <w:r>
-        <w:t>Eagly</w:t>
-      </w:r>
-      <w:proofErr w:type="spellEnd"/>
-      <w:r>
-        <w:t xml:space="preserve">, A. H., &amp; Chaiken, S. (1993). </w:t>
+      <w:r>
+        <w:t xml:space="preserve">Eagly, A. H., &amp; Chaiken, S. (1993). </w:t>
       </w:r>
       <w:r>
         <w:rPr>
@@ -10471,31 +10184,7 @@
         <w:ind w:hanging="720"/>
       </w:pPr>
       <w:r>
-        <w:t xml:space="preserve">El </w:t>
-      </w:r>
-      <w:proofErr w:type="spellStart"/>
-      <w:r>
-        <w:t>Hedhli</w:t>
-      </w:r>
-      <w:proofErr w:type="spellEnd"/>
-      <w:r>
-        <w:t xml:space="preserve">, K., &amp; </w:t>
-      </w:r>
-      <w:proofErr w:type="spellStart"/>
-      <w:r>
-        <w:t>Zourrig</w:t>
-      </w:r>
-      <w:proofErr w:type="spellEnd"/>
-      <w:r>
-        <w:t xml:space="preserve">, H. (2023). Dual routes or a one-way to persuasion? The elaboration likelihood model versus the </w:t>
-      </w:r>
-      <w:proofErr w:type="spellStart"/>
-      <w:r>
-        <w:t>unimodel</w:t>
-      </w:r>
-      <w:proofErr w:type="spellEnd"/>
-      <w:r>
-        <w:t xml:space="preserve">. </w:t>
+        <w:t xml:space="preserve">El Hedhli, K., &amp; Zourrig, H. (2023). Dual routes or a one-way to persuasion? The elaboration likelihood model versus the unimodel. </w:t>
       </w:r>
       <w:r>
         <w:rPr>
@@ -10571,15 +10260,7 @@
         <w:ind w:hanging="720"/>
       </w:pPr>
       <w:r>
-        <w:t xml:space="preserve">Faul, F., </w:t>
-      </w:r>
-      <w:proofErr w:type="spellStart"/>
-      <w:r>
-        <w:t>Erdfelder</w:t>
-      </w:r>
-      <w:proofErr w:type="spellEnd"/>
-      <w:r>
-        <w:t xml:space="preserve">, E., Buchner, A., &amp; Lang, A.-G. (2009). Statistical power analyses using G*Power 3.1: Tests for correlation and regression analyses. </w:t>
+        <w:t xml:space="preserve">Faul, F., Erdfelder, E., Buchner, A., &amp; Lang, A.-G. (2009). Statistical power analyses using G*Power 3.1: Tests for correlation and regression analyses. </w:t>
       </w:r>
       <w:r>
         <w:rPr>
@@ -10617,15 +10298,7 @@
         <w:ind w:hanging="720"/>
       </w:pPr>
       <w:r>
-        <w:t xml:space="preserve">Faul, F., </w:t>
-      </w:r>
-      <w:proofErr w:type="spellStart"/>
-      <w:r>
-        <w:t>Erdfelder</w:t>
-      </w:r>
-      <w:proofErr w:type="spellEnd"/>
-      <w:r>
-        <w:t xml:space="preserve">, E., Lang, A.-G., &amp; Buchner, A. (2007). G*Power 3: A flexible statistical power analysis program for the social, behavioral, and biomedical sciences. </w:t>
+        <w:t xml:space="preserve">Faul, F., Erdfelder, E., Lang, A.-G., &amp; Buchner, A. (2007). G*Power 3: A flexible statistical power analysis program for the social, behavioral, and biomedical sciences. </w:t>
       </w:r>
       <w:r>
         <w:rPr>
@@ -10858,15 +10531,7 @@
         <w:ind w:hanging="720"/>
       </w:pPr>
       <w:r>
-        <w:t xml:space="preserve">Himmelstein, D. U., Warren, E., Thorne, D., &amp; </w:t>
-      </w:r>
-      <w:proofErr w:type="spellStart"/>
-      <w:r>
-        <w:t>Woolhandler</w:t>
-      </w:r>
-      <w:proofErr w:type="spellEnd"/>
-      <w:r>
-        <w:t xml:space="preserve">, S. (2005). Illness And Injury As Contributors To Bankruptcy: Even universal coverage could leave many Americans vulnerable to bankruptcy unless such coverage was more comprehensive than many current policies. </w:t>
+        <w:t xml:space="preserve">Himmelstein, D. U., Warren, E., Thorne, D., &amp; Woolhandler, S. (2005). Illness And Injury As Contributors To Bankruptcy: Even universal coverage could leave many Americans vulnerable to bankruptcy unless such coverage was more comprehensive than many current policies. </w:t>
       </w:r>
       <w:r>
         <w:rPr>
@@ -10942,15 +10607,7 @@
         <w:ind w:hanging="720"/>
       </w:pPr>
       <w:r>
-        <w:t xml:space="preserve">Holland, R. W., </w:t>
-      </w:r>
-      <w:proofErr w:type="spellStart"/>
-      <w:r>
-        <w:t>Verplanken</w:t>
-      </w:r>
-      <w:proofErr w:type="spellEnd"/>
-      <w:r>
-        <w:t xml:space="preserve">, B., &amp; Van Knippenberg, A. (2003). From repetition to conviction: Attitude accessibility as a determinant of attitude certainty. </w:t>
+        <w:t xml:space="preserve">Holland, R. W., Verplanken, B., &amp; Van Knippenberg, A. (2003). From repetition to conviction: Attitude accessibility as a determinant of attitude certainty. </w:t>
       </w:r>
       <w:r>
         <w:rPr>
@@ -11026,23 +10683,7 @@
         <w:ind w:hanging="720"/>
       </w:pPr>
       <w:r>
-        <w:t xml:space="preserve">Jia, K. M., </w:t>
-      </w:r>
-      <w:proofErr w:type="spellStart"/>
-      <w:r>
-        <w:t>Hanage</w:t>
-      </w:r>
-      <w:proofErr w:type="spellEnd"/>
-      <w:r>
-        <w:t xml:space="preserve">, W. P., </w:t>
-      </w:r>
-      <w:proofErr w:type="spellStart"/>
-      <w:r>
-        <w:t>Lipsitch</w:t>
-      </w:r>
-      <w:proofErr w:type="spellEnd"/>
-      <w:r>
-        <w:t xml:space="preserve">, M., Johnson, A. G., Amin, A. B., Ali, A. R., Scobie, H. M., &amp; Swerdlow, D. L. (2023). Estimated preventable COVID-19-associated deaths due to non-vaccination in the </w:t>
+        <w:t xml:space="preserve">Jia, K. M., Hanage, W. P., Lipsitch, M., Johnson, A. G., Amin, A. B., Ali, A. R., Scobie, H. M., &amp; Swerdlow, D. L. (2023). Estimated preventable COVID-19-associated deaths due to non-vaccination in the </w:t>
       </w:r>
       <w:r>
         <w:lastRenderedPageBreak/>
@@ -11120,15 +10761,7 @@
         <w:ind w:hanging="720"/>
       </w:pPr>
       <w:r>
-        <w:t xml:space="preserve">Kassin, S. M., &amp; </w:t>
-      </w:r>
-      <w:proofErr w:type="spellStart"/>
-      <w:r>
-        <w:t>Kiechel</w:t>
-      </w:r>
-      <w:proofErr w:type="spellEnd"/>
-      <w:r>
-        <w:t xml:space="preserve">, K. L. (1996). The Social Psychology of False Confessions: Compliance, Internalization, and Confabulation. </w:t>
+        <w:t xml:space="preserve">Kassin, S. M., &amp; Kiechel, K. L. (1996). The Social Psychology of False Confessions: Compliance, Internalization, and Confabulation. </w:t>
       </w:r>
       <w:r>
         <w:rPr>
@@ -11239,21 +10872,8 @@
       <w:pPr>
         <w:ind w:hanging="720"/>
       </w:pPr>
-      <w:proofErr w:type="spellStart"/>
-      <w:r>
-        <w:t>Kodapanakkal</w:t>
-      </w:r>
-      <w:proofErr w:type="spellEnd"/>
-      <w:r>
-        <w:t xml:space="preserve">, R. I., Brandt, M. J., Kogler, C., &amp; Van </w:t>
-      </w:r>
-      <w:proofErr w:type="spellStart"/>
-      <w:r>
-        <w:t>Beest</w:t>
-      </w:r>
-      <w:proofErr w:type="spellEnd"/>
-      <w:r>
-        <w:t xml:space="preserve">, I. (2022). Moral Frames Are Persuasive and Moralize Attitudes; Nonmoral Frames Are Persuasive and De-Moralize Attitudes. </w:t>
+      <w:r>
+        <w:t xml:space="preserve">Kodapanakkal, R. I., Brandt, M. J., Kogler, C., &amp; Van Beest, I. (2022). Moral Frames Are Persuasive and Moralize Attitudes; Nonmoral Frames Are Persuasive and De-Moralize Attitudes. </w:t>
       </w:r>
       <w:r>
         <w:rPr>
@@ -11290,21 +10910,8 @@
       <w:pPr>
         <w:ind w:hanging="720"/>
       </w:pPr>
-      <w:proofErr w:type="spellStart"/>
-      <w:r>
-        <w:t>Kruglanski</w:t>
-      </w:r>
-      <w:proofErr w:type="spellEnd"/>
-      <w:r>
-        <w:t xml:space="preserve">, A. W., &amp; Thompson, E. P. (1999). Persuasion by a Single Route: A View From the </w:t>
-      </w:r>
-      <w:proofErr w:type="spellStart"/>
-      <w:r>
-        <w:t>Unimodel</w:t>
-      </w:r>
-      <w:proofErr w:type="spellEnd"/>
-      <w:r>
-        <w:t xml:space="preserve">. </w:t>
+      <w:r>
+        <w:t xml:space="preserve">Kruglanski, A. W., &amp; Thompson, E. P. (1999). Persuasion by a Single Route: A View From the Unimodel. </w:t>
       </w:r>
       <w:r>
         <w:rPr>
@@ -11341,29 +10948,8 @@
       <w:pPr>
         <w:ind w:hanging="720"/>
       </w:pPr>
-      <w:proofErr w:type="spellStart"/>
-      <w:r>
-        <w:t>Kutlaca</w:t>
-      </w:r>
-      <w:proofErr w:type="spellEnd"/>
-      <w:r>
-        <w:t xml:space="preserve">, M., Van </w:t>
-      </w:r>
-      <w:proofErr w:type="spellStart"/>
-      <w:r>
-        <w:t>Zomeren</w:t>
-      </w:r>
-      <w:proofErr w:type="spellEnd"/>
-      <w:r>
-        <w:t xml:space="preserve">, M., &amp; </w:t>
-      </w:r>
-      <w:proofErr w:type="spellStart"/>
-      <w:r>
-        <w:t>Epstude</w:t>
-      </w:r>
-      <w:proofErr w:type="spellEnd"/>
-      <w:r>
-        <w:t xml:space="preserve">, K. (2016). Preaching to, or Beyond, the Choir: The Politicizing Effects of Fitting Value-Identity Communication in Ideologically Heterogeneous Groups. </w:t>
+      <w:r>
+        <w:t xml:space="preserve">Kutlaca, M., Van Zomeren, M., &amp; Epstude, K. (2016). Preaching to, or Beyond, the Choir: The Politicizing Effects of Fitting Value-Identity Communication in Ideologically Heterogeneous Groups. </w:t>
       </w:r>
       <w:r>
         <w:rPr>
@@ -11515,15 +11101,7 @@
         <w:ind w:hanging="720"/>
       </w:pPr>
       <w:r>
-        <w:t xml:space="preserve">Morris, N. S., MacLean, C. D., Chew, L. D., &amp; </w:t>
-      </w:r>
-      <w:proofErr w:type="spellStart"/>
-      <w:r>
-        <w:t>Littenberg</w:t>
-      </w:r>
-      <w:proofErr w:type="spellEnd"/>
-      <w:r>
-        <w:t xml:space="preserve">, B. (2006). The Single Item Literacy Screener: Evaluation of a brief instrument to identify limited reading ability. </w:t>
+        <w:t xml:space="preserve">Morris, N. S., MacLean, C. D., Chew, L. D., &amp; Littenberg, B. (2006). The Single Item Literacy Screener: Evaluation of a brief instrument to identify limited reading ability. </w:t>
       </w:r>
       <w:r>
         <w:rPr>
@@ -11625,37 +11203,8 @@
       <w:pPr>
         <w:ind w:hanging="720"/>
       </w:pPr>
-      <w:proofErr w:type="spellStart"/>
-      <w:r>
-        <w:t>Panpiemras</w:t>
-      </w:r>
-      <w:proofErr w:type="spellEnd"/>
-      <w:r>
-        <w:t xml:space="preserve">, J., </w:t>
-      </w:r>
-      <w:proofErr w:type="spellStart"/>
-      <w:r>
-        <w:t>Puttitanun</w:t>
-      </w:r>
-      <w:proofErr w:type="spellEnd"/>
-      <w:r>
-        <w:t xml:space="preserve">, T., </w:t>
-      </w:r>
-      <w:proofErr w:type="spellStart"/>
-      <w:r>
-        <w:t>Samphantharak</w:t>
-      </w:r>
-      <w:proofErr w:type="spellEnd"/>
-      <w:r>
-        <w:t xml:space="preserve">, K., &amp; </w:t>
-      </w:r>
-      <w:proofErr w:type="spellStart"/>
-      <w:r>
-        <w:t>Thampanishvong</w:t>
-      </w:r>
-      <w:proofErr w:type="spellEnd"/>
-      <w:r>
-        <w:t xml:space="preserve">, K. (2011). Impact of Universal Health Care Coverage on patient demand for health care services in Thailand. </w:t>
+      <w:r>
+        <w:t xml:space="preserve">Panpiemras, J., Puttitanun, T., Samphantharak, K., &amp; Thampanishvong, K. (2011). Impact of Universal Health Care Coverage on patient demand for health care services in Thailand. </w:t>
       </w:r>
       <w:r>
         <w:rPr>
@@ -11692,21 +11241,8 @@
       <w:pPr>
         <w:ind w:hanging="720"/>
       </w:pPr>
-      <w:proofErr w:type="spellStart"/>
-      <w:r>
-        <w:t>Papanicolas</w:t>
-      </w:r>
-      <w:proofErr w:type="spellEnd"/>
-      <w:r>
-        <w:t xml:space="preserve">, I., </w:t>
-      </w:r>
-      <w:proofErr w:type="spellStart"/>
-      <w:r>
-        <w:t>Woskie</w:t>
-      </w:r>
-      <w:proofErr w:type="spellEnd"/>
-      <w:r>
-        <w:t xml:space="preserve">, L. R., &amp; Jha, A. K. (2018). Health Care Spending in the United States and Other High-Income Countries. </w:t>
+      <w:r>
+        <w:t xml:space="preserve">Papanicolas, I., Woskie, L. R., &amp; Jha, A. K. (2018). Health Care Spending in the United States and Other High-Income Countries. </w:t>
       </w:r>
       <w:r>
         <w:rPr>
@@ -11762,23 +11298,7 @@
         <w:ind w:hanging="720"/>
       </w:pPr>
       <w:r>
-        <w:t xml:space="preserve">Pincus, M., </w:t>
-      </w:r>
-      <w:proofErr w:type="spellStart"/>
-      <w:r>
-        <w:t>LaViers</w:t>
-      </w:r>
-      <w:proofErr w:type="spellEnd"/>
-      <w:r>
-        <w:t xml:space="preserve">, L., </w:t>
-      </w:r>
-      <w:proofErr w:type="spellStart"/>
-      <w:r>
-        <w:t>Prietula</w:t>
-      </w:r>
-      <w:proofErr w:type="spellEnd"/>
-      <w:r>
-        <w:t xml:space="preserve">, M. J., &amp; Berns, G. (2014). The Conforming Brain and Deontological Resolve. </w:t>
+        <w:t xml:space="preserve">Pincus, M., LaViers, L., Prietula, M. J., &amp; Berns, G. (2014). The Conforming Brain and Deontological Resolve. </w:t>
       </w:r>
       <w:r>
         <w:rPr>
@@ -11806,15 +11326,7 @@
         <w:ind w:hanging="720"/>
       </w:pPr>
       <w:r>
-        <w:t xml:space="preserve">Rest, J., Narvaez, D., Bebeau, M., &amp; </w:t>
-      </w:r>
-      <w:proofErr w:type="spellStart"/>
-      <w:r>
-        <w:t>Thoma</w:t>
-      </w:r>
-      <w:proofErr w:type="spellEnd"/>
-      <w:r>
-        <w:t xml:space="preserve">, S. (1999). A neo-Kohlbergian approach: The DIT and schema theory. </w:t>
+        <w:t xml:space="preserve">Rest, J., Narvaez, D., Bebeau, M., &amp; Thoma, S. (1999). A neo-Kohlbergian approach: The DIT and schema theory. </w:t>
       </w:r>
       <w:r>
         <w:rPr>
@@ -11852,15 +11364,7 @@
         <w:ind w:hanging="720"/>
       </w:pPr>
       <w:r>
-        <w:t xml:space="preserve">Richard, M.-O., &amp; </w:t>
-      </w:r>
-      <w:proofErr w:type="spellStart"/>
-      <w:r>
-        <w:t>Chebat</w:t>
-      </w:r>
-      <w:proofErr w:type="spellEnd"/>
-      <w:r>
-        <w:t xml:space="preserve">, J.-C. (2016). Modeling online consumer behavior: Preeminence of emotions and moderating influences of need for cognition and optimal stimulation level. </w:t>
+        <w:t xml:space="preserve">Richard, M.-O., &amp; Chebat, J.-C. (2016). Modeling online consumer behavior: Preeminence of emotions and moderating influences of need for cognition and optimal stimulation level. </w:t>
       </w:r>
       <w:r>
         <w:rPr>
@@ -12087,14 +11591,9 @@
       <w:pPr>
         <w:ind w:hanging="720"/>
       </w:pPr>
-      <w:proofErr w:type="spellStart"/>
       <w:r>
         <w:lastRenderedPageBreak/>
-        <w:t>Skitka</w:t>
-      </w:r>
-      <w:proofErr w:type="spellEnd"/>
-      <w:r>
-        <w:t xml:space="preserve">, L. J. (2010). The Psychology of Moral Conviction: Moral Conviction. </w:t>
+        <w:t xml:space="preserve">Skitka, L. J. (2010). The Psychology of Moral Conviction: Moral Conviction. </w:t>
       </w:r>
       <w:r>
         <w:rPr>
@@ -12131,13 +11630,8 @@
       <w:pPr>
         <w:ind w:hanging="720"/>
       </w:pPr>
-      <w:proofErr w:type="spellStart"/>
-      <w:r>
-        <w:t>Skitka</w:t>
-      </w:r>
-      <w:proofErr w:type="spellEnd"/>
-      <w:r>
-        <w:t xml:space="preserve">, L. J., Bauman, C. W., &amp; Lytle, B. (2009). The Limits of Legitimacy: Morality as a Constraint on Deference to Authority. </w:t>
+      <w:r>
+        <w:t xml:space="preserve">Skitka, L. J., Bauman, C. W., &amp; Lytle, B. (2009). The Limits of Legitimacy: Morality as a Constraint on Deference to Authority. </w:t>
       </w:r>
       <w:r>
         <w:rPr>
@@ -12164,13 +11658,8 @@
       <w:pPr>
         <w:ind w:hanging="720"/>
       </w:pPr>
-      <w:proofErr w:type="spellStart"/>
-      <w:r>
-        <w:t>Skitka</w:t>
-      </w:r>
-      <w:proofErr w:type="spellEnd"/>
-      <w:r>
-        <w:t xml:space="preserve">, L. J., Bauman, C. W., &amp; Sargis, E. G. (2005). Moral Conviction: Another Contributor to Attitude Strength or Something More? </w:t>
+      <w:r>
+        <w:t xml:space="preserve">Skitka, L. J., Bauman, C. W., &amp; Sargis, E. G. (2005). Moral Conviction: Another Contributor to Attitude Strength or Something More? </w:t>
       </w:r>
       <w:r>
         <w:rPr>
@@ -12207,13 +11696,8 @@
       <w:pPr>
         <w:ind w:hanging="720"/>
       </w:pPr>
-      <w:proofErr w:type="spellStart"/>
-      <w:r>
-        <w:t>Skitka</w:t>
-      </w:r>
-      <w:proofErr w:type="spellEnd"/>
-      <w:r>
-        <w:t xml:space="preserve">, L. J., Hanson, B. E., Morgan, G. S., &amp; Wisneski, D. C. (n.d.). </w:t>
+      <w:r>
+        <w:t xml:space="preserve">Skitka, L. J., Hanson, B. E., Morgan, G. S., &amp; Wisneski, D. C. (n.d.). </w:t>
       </w:r>
       <w:r>
         <w:rPr>
@@ -12230,13 +11714,8 @@
       <w:pPr>
         <w:ind w:hanging="720"/>
       </w:pPr>
-      <w:proofErr w:type="spellStart"/>
-      <w:r>
-        <w:t>Skitka</w:t>
-      </w:r>
-      <w:proofErr w:type="spellEnd"/>
-      <w:r>
-        <w:t xml:space="preserve">, L. J., &amp; Morgan, G. S. (2014). The Social and Political Implications of Moral Conviction. </w:t>
+      <w:r>
+        <w:t xml:space="preserve">Skitka, L. J., &amp; Morgan, G. S. (2014). The Social and Political Implications of Moral Conviction. </w:t>
       </w:r>
       <w:r>
         <w:rPr>
@@ -12273,13 +11752,8 @@
       <w:pPr>
         <w:ind w:hanging="720"/>
       </w:pPr>
-      <w:proofErr w:type="spellStart"/>
-      <w:r>
-        <w:t>Skitka</w:t>
-      </w:r>
-      <w:proofErr w:type="spellEnd"/>
-      <w:r>
-        <w:t xml:space="preserve">, L. J., Washburn, A. N., &amp; Carsel, T. S. (2015). The psychological foundations and consequences of moral conviction. </w:t>
+      <w:r>
+        <w:t xml:space="preserve">Skitka, L. J., Washburn, A. N., &amp; Carsel, T. S. (2015). The psychological foundations and consequences of moral conviction. </w:t>
       </w:r>
       <w:r>
         <w:rPr>
@@ -12316,13 +11790,8 @@
       <w:pPr>
         <w:ind w:hanging="720"/>
       </w:pPr>
-      <w:proofErr w:type="spellStart"/>
-      <w:r>
-        <w:t>Skitka</w:t>
-      </w:r>
-      <w:proofErr w:type="spellEnd"/>
-      <w:r>
-        <w:t xml:space="preserve">, L. J., Wisneski, D. C., &amp; Brandt, M. J. (2018). Attitude Moralization: Probably Not Intuitive or Rooted in Perceptions of Harm. </w:t>
+      <w:r>
+        <w:t xml:space="preserve">Skitka, L. J., Wisneski, D. C., &amp; Brandt, M. J. (2018). Attitude Moralization: Probably Not Intuitive or Rooted in Perceptions of Harm. </w:t>
       </w:r>
       <w:r>
         <w:rPr>
@@ -12397,13 +11866,8 @@
       <w:pPr>
         <w:ind w:hanging="720"/>
       </w:pPr>
-      <w:proofErr w:type="spellStart"/>
-      <w:r>
-        <w:t>Stangor</w:t>
-      </w:r>
-      <w:proofErr w:type="spellEnd"/>
-      <w:r>
-        <w:t xml:space="preserve">, C., Sechrist, G. B., &amp; Jost, J. T. (2001). Changing Racial Beliefs by Providing Consensus Information. </w:t>
+      <w:r>
+        <w:t xml:space="preserve">Stangor, C., Sechrist, G. B., &amp; Jost, J. T. (2001). Changing Racial Beliefs by Providing Consensus Information. </w:t>
       </w:r>
       <w:r>
         <w:rPr>
@@ -12440,13 +11904,8 @@
       <w:pPr>
         <w:ind w:hanging="720"/>
       </w:pPr>
-      <w:proofErr w:type="spellStart"/>
-      <w:r>
-        <w:t>Steiker</w:t>
-      </w:r>
-      <w:proofErr w:type="spellEnd"/>
-      <w:r>
-        <w:t xml:space="preserve">, C. S. (n.d.). NO, CAPITAL PUNISHMENT IS NOT MORALLY REQUIRED: DETERRENCE, DEONTOLOGY, AND THE DEATH PENALTY. </w:t>
+      <w:r>
+        <w:t xml:space="preserve">Steiker, C. S. (n.d.). NO, CAPITAL PUNISHMENT IS NOT MORALLY REQUIRED: DETERRENCE, DEONTOLOGY, AND THE DEATH PENALTY. </w:t>
       </w:r>
       <w:r>
         <w:rPr>
@@ -12473,21 +11932,8 @@
       <w:pPr>
         <w:ind w:hanging="720"/>
       </w:pPr>
-      <w:proofErr w:type="spellStart"/>
-      <w:r>
-        <w:t>Täuber</w:t>
-      </w:r>
-      <w:proofErr w:type="spellEnd"/>
-      <w:r>
-        <w:t xml:space="preserve">, S., &amp; Van </w:t>
-      </w:r>
-      <w:proofErr w:type="spellStart"/>
-      <w:r>
-        <w:t>Zomeren</w:t>
-      </w:r>
-      <w:proofErr w:type="spellEnd"/>
-      <w:r>
-        <w:t xml:space="preserve">, M. (2013). Outrage towards whom? Threats to moral group status impede striving to improve via out‐group‐directed outrage. </w:t>
+      <w:r>
+        <w:t xml:space="preserve">Täuber, S., &amp; Van Zomeren, M. (2013). Outrage towards whom? Threats to moral group status impede striving to improve via out‐group‐directed outrage. </w:t>
       </w:r>
       <w:r>
         <w:rPr>
@@ -12550,23 +11996,7 @@
           <w:i/>
           <w:iCs/>
         </w:rPr>
-        <w:t xml:space="preserve">2016 Republican Party </w:t>
-      </w:r>
-      <w:proofErr w:type="spellStart"/>
-      <w:r>
-        <w:rPr>
-          <w:i/>
-          <w:iCs/>
-        </w:rPr>
-        <w:t>Presidental</w:t>
-      </w:r>
-      <w:proofErr w:type="spellEnd"/>
-      <w:r>
-        <w:rPr>
-          <w:i/>
-          <w:iCs/>
-        </w:rPr>
-        <w:t xml:space="preserve"> Debate</w:t>
+        <w:t>2016 Republican Party Presidental Debate</w:t>
       </w:r>
       <w:r>
         <w:t xml:space="preserve"> [Broadcast].</w:t>
@@ -12730,31 +12160,7 @@
         <w:ind w:hanging="720"/>
       </w:pPr>
       <w:r>
-        <w:t xml:space="preserve">Van </w:t>
-      </w:r>
-      <w:proofErr w:type="spellStart"/>
-      <w:r>
-        <w:t>Harreveld</w:t>
-      </w:r>
-      <w:proofErr w:type="spellEnd"/>
-      <w:r>
-        <w:t xml:space="preserve">, F., Van Der </w:t>
-      </w:r>
-      <w:proofErr w:type="spellStart"/>
-      <w:r>
-        <w:t>Pligt</w:t>
-      </w:r>
-      <w:proofErr w:type="spellEnd"/>
-      <w:r>
-        <w:t xml:space="preserve">, J., De Vries, N. K., Wenneker, C., &amp; </w:t>
-      </w:r>
-      <w:proofErr w:type="spellStart"/>
-      <w:r>
-        <w:t>Verhue</w:t>
-      </w:r>
-      <w:proofErr w:type="spellEnd"/>
-      <w:r>
-        <w:t xml:space="preserve">, D. (2004). Ambivalence and information integration in attitudinal judgment. </w:t>
+        <w:t xml:space="preserve">Van Harreveld, F., Van Der Pligt, J., De Vries, N. K., Wenneker, C., &amp; Verhue, D. (2004). Ambivalence and information integration in attitudinal judgment. </w:t>
       </w:r>
       <w:r>
         <w:rPr>
@@ -12868,38 +12274,14 @@
         <w:ind w:hanging="720"/>
       </w:pPr>
       <w:r>
-        <w:t xml:space="preserve">Welch, Susan, &amp; </w:t>
-      </w:r>
-      <w:proofErr w:type="spellStart"/>
-      <w:r>
-        <w:t>Sigelman</w:t>
-      </w:r>
-      <w:proofErr w:type="spellEnd"/>
-      <w:r>
-        <w:t xml:space="preserve">, Lee. (n.d.). The “Obama Effect” and White Racial Attitudes. </w:t>
-      </w:r>
-      <w:r>
-        <w:rPr>
-          <w:i/>
-          <w:iCs/>
-        </w:rPr>
-        <w:t xml:space="preserve">The ANNALS of the American Academy of </w:t>
-      </w:r>
-      <w:proofErr w:type="spellStart"/>
-      <w:r>
-        <w:rPr>
-          <w:i/>
-          <w:iCs/>
-        </w:rPr>
-        <w:t>Politcal</w:t>
-      </w:r>
-      <w:proofErr w:type="spellEnd"/>
-      <w:r>
-        <w:rPr>
-          <w:i/>
-          <w:iCs/>
-        </w:rPr>
-        <w:t xml:space="preserve"> and Social Science</w:t>
+        <w:t xml:space="preserve">Welch, Susan, &amp; Sigelman, Lee. (n.d.). The “Obama Effect” and White Racial Attitudes. </w:t>
+      </w:r>
+      <w:r>
+        <w:rPr>
+          <w:i/>
+          <w:iCs/>
+        </w:rPr>
+        <w:t>The ANNALS of the American Academy of Politcal and Social Science</w:t>
       </w:r>
       <w:r>
         <w:t xml:space="preserve">, </w:t>
@@ -13097,15 +12479,7 @@
       </w:r>
       <w:r>
         <w:br/>
-        <w:t xml:space="preserve">You are being asked to participate in this study because we believe that assessing what characteristics in both issues and individuals predict accurate recollection of factual information has great value. The purpose of the study is to determine if and what these potential characteristics that affect accuracy of memory recall are. What will happen during the study? You are being be asked to participate in </w:t>
-      </w:r>
-      <w:proofErr w:type="spellStart"/>
-      <w:r>
-        <w:t>a</w:t>
-      </w:r>
-      <w:proofErr w:type="spellEnd"/>
-      <w:r>
-        <w:t xml:space="preserve"> online survey. Specifically, we will ask you to predict the extent to which the American public, in 2018, agreed or disagreed with various social and scientific issues. We will also assess individual differences, including moral beliefs, numeracy, and demographic information.</w:t>
+        <w:t>You are being asked to participate in this study because we believe that assessing what characteristics in both issues and individuals predict accurate recollection of factual information has great value. The purpose of the study is to determine if and what these potential characteristics that affect accuracy of memory recall are. What will happen during the study? You are being be asked to participate in a online survey. Specifically, we will ask you to predict the extent to which the American public, in 2018, agreed or disagreed with various social and scientific issues. We will also assess individual differences, including moral beliefs, numeracy, and demographic information.</w:t>
       </w:r>
       <w:r>
         <w:br/>
@@ -13433,7 +12807,7 @@
         </w:rPr>
         <w:lastRenderedPageBreak/>
         <w:drawing>
-          <wp:inline distT="0" distB="0" distL="0" distR="0" wp14:anchorId="3578B7FA" wp14:editId="6708EFB3">
+          <wp:inline distT="0" distB="0" distL="0" distR="0" wp14:anchorId="3578B7FA" wp14:editId="2E4ECD26">
             <wp:extent cx="5932805" cy="2113915"/>
             <wp:effectExtent l="0" t="0" r="0" b="635"/>
             <wp:docPr id="174948303" name="Picture 2"/>
@@ -13494,7 +12868,7 @@
           <w:noProof/>
         </w:rPr>
         <w:drawing>
-          <wp:inline distT="0" distB="0" distL="0" distR="0" wp14:anchorId="4DEAAD01" wp14:editId="6842D597">
+          <wp:inline distT="0" distB="0" distL="0" distR="0" wp14:anchorId="4DEAAD01" wp14:editId="4BB9B482">
             <wp:extent cx="5939790" cy="1741170"/>
             <wp:effectExtent l="0" t="0" r="3810" b="0"/>
             <wp:docPr id="1771988288" name="Picture 3"/>
@@ -13616,7 +12990,7 @@
           <w:noProof/>
         </w:rPr>
         <w:drawing>
-          <wp:inline distT="0" distB="0" distL="0" distR="0" wp14:anchorId="19BCDA66" wp14:editId="28588DC0">
+          <wp:inline distT="0" distB="0" distL="0" distR="0" wp14:anchorId="19BCDA66" wp14:editId="71EDD2B7">
             <wp:extent cx="6570053" cy="1375258"/>
             <wp:effectExtent l="0" t="0" r="2540" b="0"/>
             <wp:docPr id="402092963" name="Picture 6"/>
@@ -13676,7 +13050,7 @@
           <w:noProof/>
         </w:rPr>
         <w:drawing>
-          <wp:inline distT="0" distB="0" distL="0" distR="0" wp14:anchorId="100CF4D4" wp14:editId="38DA4367">
+          <wp:inline distT="0" distB="0" distL="0" distR="0" wp14:anchorId="100CF4D4" wp14:editId="0A04B704">
             <wp:extent cx="5932805" cy="577850"/>
             <wp:effectExtent l="0" t="0" r="0" b="0"/>
             <wp:docPr id="1380279329" name="Picture 7"/>
@@ -14471,15 +13845,7 @@
       </w:r>
       <w:r>
         <w:br/>
-        <w:t xml:space="preserve">You are being asked to participate in this study because we believe that assessing how moral conviction and the saliency of that moral conviction can affect perception and decision-making has great value. The purpose of the study is to determine if we are able to directly affect the saliency of moral conviction, especially across various topics that are generally considered to have different moral weight. You are being asked to participate in </w:t>
-      </w:r>
-      <w:proofErr w:type="spellStart"/>
-      <w:r>
-        <w:t>a</w:t>
-      </w:r>
-      <w:proofErr w:type="spellEnd"/>
-      <w:r>
-        <w:t xml:space="preserve"> online survey. Specifically, we will ask you to read several short essays and pamphlets. We will also assess individual differences, including moral beliefs, numeracy, and demographic information.</w:t>
+        <w:t>You are being asked to participate in this study because we believe that assessing how moral conviction and the saliency of that moral conviction can affect perception and decision-making has great value. The purpose of the study is to determine if we are able to directly affect the saliency of moral conviction, especially across various topics that are generally considered to have different moral weight. You are being asked to participate in a online survey. Specifically, we will ask you to read several short essays and pamphlets. We will also assess individual differences, including moral beliefs, numeracy, and demographic information.</w:t>
       </w:r>
       <w:r>
         <w:br/>
@@ -15246,15 +14612,7 @@
       </w:r>
       <w:r>
         <w:br/>
-        <w:t xml:space="preserve">Exercise has real practical benefits. Not exercising leads to a 30% higher rate of diabetes, and a 50% higher rate of hypertension. These serious illnesses are awful. Avoiding them is a smart choice. Having a higher quality of life is really worth it. Exercise can also be really cheap. Anyone can choose to walk more. Sit-ups and push-ups are free. </w:t>
-      </w:r>
-      <w:proofErr w:type="spellStart"/>
-      <w:r>
-        <w:t>Youtube</w:t>
-      </w:r>
-      <w:proofErr w:type="spellEnd"/>
-      <w:r>
-        <w:t xml:space="preserve"> has easy tutorials. Even using the stairs can help a little bit. Exercise is very practical.</w:t>
+        <w:t>Exercise has real practical benefits. Not exercising leads to a 30% higher rate of diabetes, and a 50% higher rate of hypertension. These serious illnesses are awful. Avoiding them is a smart choice. Having a higher quality of life is really worth it. Exercise can also be really cheap. Anyone can choose to walk more. Sit-ups and push-ups are free. Youtube has easy tutorials. Even using the stairs can help a little bit. Exercise is very practical.</w:t>
       </w:r>
       <w:r>
         <w:br/>
@@ -15779,15 +15137,7 @@
       </w:r>
       <w:r>
         <w:br/>
-        <w:t xml:space="preserve">You are being asked to participate in this study because we believe that differing strengths of moral conviction can affect accuracy in memory recollection. The purpose of the study is to determine if we are able to directly affect the saliency of moral conviction, especially across various topics that are generally considered to have different moral weight, and furthermore, if this affects accuracy of memory recall. You are being asked to participate in </w:t>
-      </w:r>
-      <w:proofErr w:type="spellStart"/>
-      <w:r>
-        <w:t>a</w:t>
-      </w:r>
-      <w:proofErr w:type="spellEnd"/>
-      <w:r>
-        <w:t xml:space="preserve"> online survey. Specifically, we will ask you to read several short essays and pamphlets, then, we will ask you to predict the extent to which the American public, in 2018, agreed or disagreed with various social and scientific issues. We will also assess individual differences, including moral beliefs, </w:t>
+        <w:t xml:space="preserve">You are being asked to participate in this study because we believe that differing strengths of moral conviction can affect accuracy in memory recollection. The purpose of the study is to determine if we are able to directly affect the saliency of moral conviction, especially across various topics that are generally considered to have different moral weight, and furthermore, if this affects accuracy of memory recall. You are being asked to participate in a online survey. Specifically, we will ask you to read several short essays and pamphlets, then, we will ask you to predict the extent to which the American public, in 2018, agreed or disagreed with various social and scientific issues. We will also assess individual differences, including moral beliefs, </w:t>
       </w:r>
       <w:r>
         <w:lastRenderedPageBreak/>
@@ -18108,6 +17458,7 @@
   <w:style w:type="character" w:default="1" w:styleId="DefaultParagraphFont">
     <w:name w:val="Default Paragraph Font"/>
     <w:uiPriority w:val="1"/>
+    <w:semiHidden/>
     <w:unhideWhenUsed/>
   </w:style>
   <w:style w:type="table" w:default="1" w:styleId="TableNormal">
@@ -18740,6 +18091,16 @@
 </file>
 
 <file path=customXml/item1.xml><?xml version="1.0" encoding="utf-8"?>
+<p:properties xmlns:p="http://schemas.microsoft.com/office/2006/metadata/properties" xmlns:xsi="http://www.w3.org/2001/XMLSchema-instance" xmlns:pc="http://schemas.microsoft.com/office/infopath/2007/PartnerControls">
+  <documentManagement>
+    <_ip_UnifiedCompliancePolicyUIAction xmlns="http://schemas.microsoft.com/sharepoint/v3" xsi:nil="true"/>
+    <_ip_UnifiedCompliancePolicyProperties xmlns="http://schemas.microsoft.com/sharepoint/v3" xsi:nil="true"/>
+    <_activity xmlns="6015b09f-5043-4f49-8a7b-9772bd5932db" xsi:nil="true"/>
+  </documentManagement>
+</p:properties>
+</file>
+
+<file path=customXml/item2.xml><?xml version="1.0" encoding="utf-8"?>
 <ct:contentTypeSchema xmlns:ct="http://schemas.microsoft.com/office/2006/metadata/contentType" xmlns:ma="http://schemas.microsoft.com/office/2006/metadata/properties/metaAttributes" ct:_="" ma:_="" ma:contentTypeName="Document" ma:contentTypeID="0x0101007402516817E1A7498C41FD15FE0A9B79" ma:contentTypeVersion="18" ma:contentTypeDescription="Create a new document." ma:contentTypeScope="" ma:versionID="d1edb8ae1068c066e3aa67851cd24313">
   <xsd:schema xmlns:xsd="http://www.w3.org/2001/XMLSchema" xmlns:xs="http://www.w3.org/2001/XMLSchema" xmlns:p="http://schemas.microsoft.com/office/2006/metadata/properties" xmlns:ns1="http://schemas.microsoft.com/sharepoint/v3" xmlns:ns3="6015b09f-5043-4f49-8a7b-9772bd5932db" xmlns:ns4="e31052eb-2b6e-4c50-9a35-05cb7ca444e7" targetNamespace="http://schemas.microsoft.com/office/2006/metadata/properties" ma:root="true" ma:fieldsID="ae4a153232ce27f936899b0a16c01a76" ns1:_="" ns3:_="" ns4:_="">
     <xsd:import namespace="http://schemas.microsoft.com/sharepoint/v3"/>
@@ -18997,7 +18358,11 @@
 </ct:contentTypeSchema>
 </file>
 
-<file path=customXml/item2.xml><?xml version="1.0" encoding="utf-8"?>
+<file path=customXml/item3.xml><?xml version="1.0" encoding="utf-8"?>
+<b:Sources xmlns:b="http://schemas.openxmlformats.org/officeDocument/2006/bibliography" xmlns="http://schemas.openxmlformats.org/officeDocument/2006/bibliography" SelectedStyle="\APASixthEditionOfficeOnline.xsl" StyleName="APA" Version="6"/>
+</file>
+
+<file path=customXml/item4.xml><?xml version="1.0" encoding="utf-8"?>
 <?mso-contentType ?>
 <FormTemplates xmlns="http://schemas.microsoft.com/sharepoint/v3/contenttype/forms">
   <Display>DocumentLibraryForm</Display>
@@ -19006,21 +18371,18 @@
 </FormTemplates>
 </file>
 
-<file path=customXml/item3.xml><?xml version="1.0" encoding="utf-8"?>
-<p:properties xmlns:p="http://schemas.microsoft.com/office/2006/metadata/properties" xmlns:xsi="http://www.w3.org/2001/XMLSchema-instance" xmlns:pc="http://schemas.microsoft.com/office/infopath/2007/PartnerControls">
-  <documentManagement>
-    <_ip_UnifiedCompliancePolicyUIAction xmlns="http://schemas.microsoft.com/sharepoint/v3" xsi:nil="true"/>
-    <_ip_UnifiedCompliancePolicyProperties xmlns="http://schemas.microsoft.com/sharepoint/v3" xsi:nil="true"/>
-    <_activity xmlns="6015b09f-5043-4f49-8a7b-9772bd5932db" xsi:nil="true"/>
-  </documentManagement>
-</p:properties>
+<file path=customXml/itemProps1.xml><?xml version="1.0" encoding="utf-8"?>
+<ds:datastoreItem xmlns:ds="http://schemas.openxmlformats.org/officeDocument/2006/customXml" ds:itemID="{21B7DAEB-1464-40C2-A52C-8AD4BE0C9E8F}">
+  <ds:schemaRefs>
+    <ds:schemaRef ds:uri="http://schemas.microsoft.com/office/2006/metadata/properties"/>
+    <ds:schemaRef ds:uri="http://schemas.microsoft.com/office/infopath/2007/PartnerControls"/>
+    <ds:schemaRef ds:uri="http://schemas.microsoft.com/sharepoint/v3"/>
+    <ds:schemaRef ds:uri="6015b09f-5043-4f49-8a7b-9772bd5932db"/>
+  </ds:schemaRefs>
+</ds:datastoreItem>
 </file>
 
-<file path=customXml/item4.xml><?xml version="1.0" encoding="utf-8"?>
-<b:Sources xmlns:b="http://schemas.openxmlformats.org/officeDocument/2006/bibliography" xmlns="http://schemas.openxmlformats.org/officeDocument/2006/bibliography" SelectedStyle="\APASixthEditionOfficeOnline.xsl" StyleName="APA" Version="6"/>
-</file>
-
-<file path=customXml/itemProps1.xml><?xml version="1.0" encoding="utf-8"?>
+<file path=customXml/itemProps2.xml><?xml version="1.0" encoding="utf-8"?>
 <ds:datastoreItem xmlns:ds="http://schemas.openxmlformats.org/officeDocument/2006/customXml" ds:itemID="{C6EFD1AA-79DC-4D68-94B0-05633BB8F7BB}">
   <ds:schemaRefs>
     <ds:schemaRef ds:uri="http://schemas.microsoft.com/office/2006/metadata/contentType"/>
@@ -19040,29 +18402,18 @@
 </ds:datastoreItem>
 </file>
 
-<file path=customXml/itemProps2.xml><?xml version="1.0" encoding="utf-8"?>
+<file path=customXml/itemProps3.xml><?xml version="1.0" encoding="utf-8"?>
+<ds:datastoreItem xmlns:ds="http://schemas.openxmlformats.org/officeDocument/2006/customXml" ds:itemID="{E76CBE9A-B066-4229-813B-EB59CD54C56B}">
+  <ds:schemaRefs>
+    <ds:schemaRef ds:uri="http://schemas.openxmlformats.org/officeDocument/2006/bibliography"/>
+  </ds:schemaRefs>
+</ds:datastoreItem>
+</file>
+
+<file path=customXml/itemProps4.xml><?xml version="1.0" encoding="utf-8"?>
 <ds:datastoreItem xmlns:ds="http://schemas.openxmlformats.org/officeDocument/2006/customXml" ds:itemID="{370C9932-052A-4234-B377-CD6828F126DD}">
   <ds:schemaRefs>
     <ds:schemaRef ds:uri="http://schemas.microsoft.com/sharepoint/v3/contenttype/forms"/>
   </ds:schemaRefs>
 </ds:datastoreItem>
-</file>
-
-<file path=customXml/itemProps3.xml><?xml version="1.0" encoding="utf-8"?>
-<ds:datastoreItem xmlns:ds="http://schemas.openxmlformats.org/officeDocument/2006/customXml" ds:itemID="{21B7DAEB-1464-40C2-A52C-8AD4BE0C9E8F}">
-  <ds:schemaRefs>
-    <ds:schemaRef ds:uri="http://schemas.microsoft.com/office/2006/metadata/properties"/>
-    <ds:schemaRef ds:uri="http://schemas.microsoft.com/office/infopath/2007/PartnerControls"/>
-    <ds:schemaRef ds:uri="http://schemas.microsoft.com/sharepoint/v3"/>
-    <ds:schemaRef ds:uri="6015b09f-5043-4f49-8a7b-9772bd5932db"/>
-  </ds:schemaRefs>
-</ds:datastoreItem>
-</file>
-
-<file path=customXml/itemProps4.xml><?xml version="1.0" encoding="utf-8"?>
-<ds:datastoreItem xmlns:ds="http://schemas.openxmlformats.org/officeDocument/2006/customXml" ds:itemID="{E76CBE9A-B066-4229-813B-EB59CD54C56B}">
-  <ds:schemaRefs>
-    <ds:schemaRef ds:uri="http://schemas.openxmlformats.org/officeDocument/2006/bibliography"/>
-  </ds:schemaRefs>
-</ds:datastoreItem>
 </file>
</xml_diff>